<commit_message>
enkele goals van week 5
</commit_message>
<xml_diff>
--- a/roboticsadvanced.docx
+++ b/roboticsadvanced.docx
@@ -231,31 +231,7 @@
         <w:rPr>
           <w:lang w:val="en-US"/>
         </w:rPr>
-        <w:t xml:space="preserve"> </w:t>
-      </w:r>
-      <w:r>
-        <w:rPr>
-          <w:lang w:val="en-US"/>
-        </w:rPr>
-        <w:t>frozen</w:t>
-      </w:r>
-      <w:r>
-        <w:rPr>
-          <w:lang w:val="en-US"/>
-        </w:rPr>
-        <w:t xml:space="preserve"> </w:t>
-      </w:r>
-      <w:r>
-        <w:rPr>
-          <w:lang w:val="en-US"/>
-        </w:rPr>
-        <w:t>immutable</w:t>
-      </w:r>
-      <w:r>
-        <w:rPr>
-          <w:lang w:val="en-US"/>
-        </w:rPr>
-        <w:t xml:space="preserve"> snapshots van live containers. </w:t>
+        <w:t xml:space="preserve"> frozen immutable snapshots van live containers. </w:t>
       </w:r>
       <w:r>
         <w:rPr>
@@ -571,14 +547,7 @@
           <w:b/>
           <w:u w:val="single"/>
         </w:rPr>
-        <w:t>Multi container</w:t>
-      </w:r>
-      <w:r>
-        <w:rPr>
-          <w:b/>
-          <w:u w:val="single"/>
-        </w:rPr>
-        <w:t xml:space="preserve"> ROS architectures:</w:t>
+        <w:t>Multi container ROS architectures:</w:t>
       </w:r>
     </w:p>
     <w:p>
@@ -844,14 +813,7 @@
           <w:b/>
           <w:bCs/>
         </w:rPr>
-        <w:t>C</w:t>
-      </w:r>
-      <w:r>
-        <w:rPr>
-          <w:b/>
-          <w:bCs/>
-        </w:rPr>
-        <w:t>an explain all docker stages.</w:t>
+        <w:t>Can explain all docker stages.</w:t>
       </w:r>
       <w:r>
         <w:rPr>
@@ -1069,14 +1031,7 @@
           <w:b/>
           <w:bCs/>
         </w:rPr>
-        <w:t>Can explain what a drone is i</w:t>
-      </w:r>
-      <w:r>
-        <w:rPr>
-          <w:b/>
-          <w:bCs/>
-        </w:rPr>
-        <w:t>n context of robotics.</w:t>
+        <w:t>Can explain what a drone is in context of robotics.</w:t>
       </w:r>
     </w:p>
     <w:p>
@@ -1302,14 +1257,7 @@
           <w:b/>
           <w:bCs/>
         </w:rPr>
-        <w:t>, qua</w:t>
-      </w:r>
-      <w:r>
-        <w:rPr>
-          <w:b/>
-          <w:bCs/>
-        </w:rPr>
-        <w:t xml:space="preserve">dcopter, </w:t>
+        <w:t xml:space="preserve">, quadcopter, </w:t>
       </w:r>
       <w:proofErr w:type="spellStart"/>
       <w:r>
@@ -2041,14 +1989,7 @@
           <w:b/>
           <w:bCs/>
         </w:rPr>
-        <w:t>C</w:t>
-      </w:r>
-      <w:r>
-        <w:rPr>
-          <w:b/>
-          <w:bCs/>
-        </w:rPr>
-        <w:t>an explain why drone safety and legislation is a necessity.</w:t>
+        <w:t>Can explain why drone safety and legislation is a necessity.</w:t>
       </w:r>
     </w:p>
     <w:p>
@@ -2213,13 +2154,7 @@
         <w:rPr>
           <w:lang w:val="nl-BE"/>
         </w:rPr>
-        <w:t xml:space="preserve">Lift: </w:t>
-      </w:r>
-      <w:r>
-        <w:rPr>
-          <w:lang w:val="nl-BE"/>
-        </w:rPr>
-        <w:t>Opwaartse kracht gegenereerd door de luchtstroom rond het vleugelprofiel / vleugel.</w:t>
+        <w:t>Lift: Opwaartse kracht gegenereerd door de luchtstroom rond het vleugelprofiel / vleugel.</w:t>
       </w:r>
     </w:p>
     <w:p>
@@ -2551,14 +2486,7 @@
           <w:bCs/>
         </w:rPr>
         <w:lastRenderedPageBreak/>
-        <w:t>Unde</w:t>
-      </w:r>
-      <w:r>
-        <w:rPr>
-          <w:b/>
-          <w:bCs/>
-        </w:rPr>
-        <w:t>rstands blade rotation, torque and tail rotor thrust in context of helicopters.</w:t>
+        <w:t>Understands blade rotation, torque and tail rotor thrust in context of helicopters.</w:t>
       </w:r>
     </w:p>
     <w:p>
@@ -2722,31 +2650,7 @@
         <w:rPr>
           <w:lang w:val="nl-BE"/>
         </w:rPr>
-        <w:t>Lift: up/down, een</w:t>
-      </w:r>
-      <w:r>
-        <w:rPr>
-          <w:lang w:val="nl-BE"/>
-        </w:rPr>
-        <w:t xml:space="preserve"> helicopter's rotor blades </w:t>
-      </w:r>
-      <w:r>
-        <w:rPr>
-          <w:lang w:val="nl-BE"/>
-        </w:rPr>
-        <w:t>zijn</w:t>
-      </w:r>
-      <w:r>
-        <w:rPr>
-          <w:lang w:val="nl-BE"/>
-        </w:rPr>
-        <w:t xml:space="preserve"> wings </w:t>
-      </w:r>
-      <w:r>
-        <w:rPr>
-          <w:lang w:val="nl-BE"/>
-        </w:rPr>
-        <w:t>en</w:t>
+        <w:t>Lift: up/down, een helicopter's rotor blades zijn wings en</w:t>
       </w:r>
       <w:r>
         <w:rPr>
@@ -2878,13 +2782,7 @@
         <w:rPr>
           <w:lang w:val="nl-BE"/>
         </w:rPr>
-        <w:t xml:space="preserve"> </w:t>
-      </w:r>
-      <w:r>
-        <w:rPr>
-          <w:lang w:val="nl-BE"/>
-        </w:rPr>
-        <w:t xml:space="preserve">verandert de </w:t>
+        <w:t xml:space="preserve"> verandert de </w:t>
       </w:r>
       <w:r>
         <w:rPr>
@@ -2925,14 +2823,7 @@
           <w:b/>
           <w:bCs/>
         </w:rPr>
-        <w:t>Can e</w:t>
-      </w:r>
-      <w:r>
-        <w:rPr>
-          <w:b/>
-          <w:bCs/>
-        </w:rPr>
-        <w:t>xplain fixed pitch rotors in context of UAVs.</w:t>
+        <w:t>Can explain fixed pitch rotors in context of UAVs.</w:t>
       </w:r>
     </w:p>
     <w:p>
@@ -3135,13 +3026,7 @@
           <w:lang w:val="nl-BE"/>
         </w:rPr>
         <w:tab/>
-        <w:t>Lift, hover</w:t>
-      </w:r>
-      <w:r>
-        <w:rPr>
-          <w:lang w:val="nl-BE"/>
-        </w:rPr>
-        <w:t>: thrust aanpassen aa</w:t>
+        <w:t>Lift, hover: thrust aanpassen aa</w:t>
       </w:r>
       <w:r>
         <w:rPr>
@@ -3168,13 +3053,7 @@
           <w:lang w:val="nl-BE"/>
         </w:rPr>
         <w:tab/>
-        <w:t>Yaw</w:t>
-      </w:r>
-      <w:r>
-        <w:rPr>
-          <w:lang w:val="nl-BE"/>
-        </w:rPr>
-        <w:t xml:space="preserve">: </w:t>
+        <w:t xml:space="preserve">Yaw: </w:t>
       </w:r>
       <w:r>
         <w:rPr>
@@ -3390,10 +3269,7 @@
       <w:proofErr w:type="spellStart"/>
       <w:proofErr w:type="gramStart"/>
       <w:r>
-        <w:t>AR</w:t>
-      </w:r>
-      <w:r>
-        <w:t>.Drone</w:t>
+        <w:t>AR.Drone</w:t>
       </w:r>
       <w:proofErr w:type="spellEnd"/>
       <w:proofErr w:type="gramEnd"/>
@@ -3739,26 +3615,19 @@
           <w:b/>
           <w:u w:val="single"/>
         </w:rPr>
-        <w:t>R</w:t>
-      </w:r>
-      <w:r>
-        <w:rPr>
-          <w:b/>
+        <w:t>Rapid Drone Software Prototyping PX4:</w:t>
+      </w:r>
+    </w:p>
+    <w:p>
+      <w:pPr>
+        <w:rPr>
           <w:u w:val="single"/>
         </w:rPr>
-        <w:t>apid Drone Software Prototyping PX4:</w:t>
-      </w:r>
-    </w:p>
-    <w:p>
-      <w:pPr>
+      </w:pPr>
+      <w:r>
         <w:rPr>
           <w:u w:val="single"/>
         </w:rPr>
-      </w:pPr>
-      <w:r>
-        <w:rPr>
-          <w:u w:val="single"/>
-        </w:rPr>
         <w:t>Goals:</w:t>
       </w:r>
     </w:p>
@@ -3865,14 +3734,7 @@
           <w:b/>
           <w:bCs/>
         </w:rPr>
-        <w:t>Can describe in own words MAVLIN</w:t>
-      </w:r>
-      <w:r>
-        <w:rPr>
-          <w:b/>
-          <w:bCs/>
-        </w:rPr>
-        <w:t xml:space="preserve">K, </w:t>
+        <w:t xml:space="preserve">Can describe in own words MAVLINK, </w:t>
       </w:r>
       <w:proofErr w:type="spellStart"/>
       <w:r>
@@ -3944,1133 +3806,1980 @@
           <w:shd w:val="clear" w:color="auto" w:fill="FFFFFF"/>
           <w:lang w:val="nl-BE"/>
         </w:rPr>
-        <w:t xml:space="preserve">is </w:t>
-      </w:r>
-      <w:r>
-        <w:rPr>
-          <w:color w:val="222222"/>
-          <w:shd w:val="clear" w:color="auto" w:fill="FFFFFF"/>
-          <w:lang w:val="nl-BE"/>
-        </w:rPr>
+        <w:t>is een app om het configureren en vliegen van een PX4 based autopilot. Bied volledige flight control en mission planning voor alle MVLink enabled drone</w:t>
+      </w:r>
+      <w:r>
+        <w:rPr>
+          <w:lang w:val="nl-BE"/>
+        </w:rPr>
+        <w:t>.</w:t>
+      </w:r>
+    </w:p>
+    <w:p>
+      <w:pPr>
+        <w:ind w:left="720"/>
+        <w:rPr>
+          <w:lang w:val="nl-BE"/>
+        </w:rPr>
+      </w:pPr>
+    </w:p>
+    <w:p>
+      <w:pPr>
+        <w:ind w:left="720"/>
+        <w:rPr>
+          <w:lang w:val="en-US"/>
+        </w:rPr>
+      </w:pPr>
+      <w:r>
+        <w:rPr>
+          <w:lang w:val="en-US"/>
+        </w:rPr>
+        <w:t xml:space="preserve">The MAVSDK is a </w:t>
+      </w:r>
+      <w:proofErr w:type="spellStart"/>
+      <w:r>
+        <w:rPr>
+          <w:lang w:val="en-US"/>
+        </w:rPr>
+        <w:t>MAVLink</w:t>
+      </w:r>
+      <w:proofErr w:type="spellEnd"/>
+      <w:r>
+        <w:rPr>
+          <w:lang w:val="en-US"/>
+        </w:rPr>
+        <w:t xml:space="preserve"> Library with APIs for C++, iOS, Python and Android. ... Developers can extend the core C++ SDK using plugins in order to add any other required </w:t>
+      </w:r>
+      <w:proofErr w:type="spellStart"/>
+      <w:r>
+        <w:rPr>
+          <w:lang w:val="en-US"/>
+        </w:rPr>
+        <w:t>MAVLink</w:t>
+      </w:r>
+      <w:proofErr w:type="spellEnd"/>
+      <w:r>
+        <w:rPr>
+          <w:lang w:val="en-US"/>
+        </w:rPr>
+        <w:t xml:space="preserve"> API (for example, to integrate a flight controller with custom cameras, gimbals, or other hardware over </w:t>
+      </w:r>
+      <w:proofErr w:type="spellStart"/>
+      <w:r>
+        <w:rPr>
+          <w:lang w:val="en-US"/>
+        </w:rPr>
+        <w:t>MAVLink</w:t>
+      </w:r>
+      <w:proofErr w:type="spellEnd"/>
+      <w:r>
+        <w:rPr>
+          <w:lang w:val="en-US"/>
+        </w:rPr>
+        <w:t>).</w:t>
+      </w:r>
+    </w:p>
+    <w:p>
+      <w:pPr>
+        <w:ind w:left="720"/>
+        <w:rPr>
+          <w:lang w:val="en-US"/>
+        </w:rPr>
+      </w:pPr>
+    </w:p>
+    <w:p>
+      <w:pPr>
+        <w:numPr>
+          <w:ilvl w:val="0"/>
+          <w:numId w:val="5"/>
+        </w:numPr>
+        <w:rPr>
+          <w:b/>
+          <w:bCs/>
+        </w:rPr>
+      </w:pPr>
+      <w:r>
+        <w:rPr>
+          <w:b/>
+          <w:bCs/>
+        </w:rPr>
+        <w:t>Can describe in own words companion computer.</w:t>
+      </w:r>
+    </w:p>
+    <w:p>
+      <w:pPr>
+        <w:ind w:left="720"/>
+        <w:rPr>
+          <w:lang w:val="nl-BE"/>
+        </w:rPr>
+      </w:pPr>
+      <w:r>
+        <w:t xml:space="preserve">Companion Computers </w:t>
+      </w:r>
+      <w:proofErr w:type="spellStart"/>
+      <w:r>
+        <w:t>gebruikt</w:t>
+      </w:r>
+      <w:proofErr w:type="spellEnd"/>
+      <w:r>
+        <w:t xml:space="preserve"> </w:t>
+      </w:r>
+      <w:proofErr w:type="spellStart"/>
+      <w:r>
+        <w:t>worden</w:t>
+      </w:r>
+      <w:proofErr w:type="spellEnd"/>
+      <w:r>
+        <w:t xml:space="preserve"> </w:t>
+      </w:r>
+      <w:proofErr w:type="spellStart"/>
+      <w:r>
+        <w:t>als</w:t>
+      </w:r>
+      <w:proofErr w:type="spellEnd"/>
+      <w:r>
+        <w:t xml:space="preserve"> interface </w:t>
+      </w:r>
+      <w:proofErr w:type="spellStart"/>
+      <w:r>
+        <w:t>voor</w:t>
+      </w:r>
+      <w:proofErr w:type="spellEnd"/>
+      <w:r>
+        <w:t xml:space="preserve"> </w:t>
+      </w:r>
+      <w:proofErr w:type="spellStart"/>
+      <w:r>
+        <w:t>te</w:t>
+      </w:r>
+      <w:proofErr w:type="spellEnd"/>
+      <w:r>
+        <w:t xml:space="preserve"> </w:t>
+      </w:r>
+      <w:proofErr w:type="spellStart"/>
+      <w:r>
+        <w:t>communiceren</w:t>
+      </w:r>
+      <w:proofErr w:type="spellEnd"/>
+      <w:r>
+        <w:t xml:space="preserve"> met </w:t>
+      </w:r>
+      <w:proofErr w:type="spellStart"/>
+      <w:r>
         <w:t>een</w:t>
       </w:r>
-      <w:r>
-        <w:rPr>
-          <w:color w:val="222222"/>
-          <w:shd w:val="clear" w:color="auto" w:fill="FFFFFF"/>
-          <w:lang w:val="nl-BE"/>
-        </w:rPr>
-        <w:t xml:space="preserve"> app </w:t>
-      </w:r>
-      <w:r>
-        <w:rPr>
-          <w:color w:val="222222"/>
-          <w:shd w:val="clear" w:color="auto" w:fill="FFFFFF"/>
-          <w:lang w:val="nl-BE"/>
-        </w:rPr>
-        <w:t>om het</w:t>
-      </w:r>
-      <w:r>
-        <w:rPr>
-          <w:color w:val="222222"/>
-          <w:shd w:val="clear" w:color="auto" w:fill="FFFFFF"/>
-          <w:lang w:val="nl-BE"/>
+      <w:proofErr w:type="spellEnd"/>
+      <w:r>
+        <w:t xml:space="preserve"> flight controller met </w:t>
+      </w:r>
+      <w:proofErr w:type="spellStart"/>
+      <w:r>
+        <w:t>behulp</w:t>
+      </w:r>
+      <w:proofErr w:type="spellEnd"/>
+      <w:r>
+        <w:t xml:space="preserve"> van het </w:t>
+      </w:r>
+      <w:proofErr w:type="spellStart"/>
+      <w:r>
+        <w:t>MAVLink</w:t>
+      </w:r>
+      <w:proofErr w:type="spellEnd"/>
+      <w:r>
+        <w:t xml:space="preserve"> protocol. </w:t>
+      </w:r>
+      <w:r>
+        <w:rPr>
+          <w:lang w:val="nl-BE"/>
+        </w:rPr>
+        <w:t xml:space="preserve">Door dit doen ontvangt de companion computer alle MAVLink-gegevens die door de autopilot </w:t>
+      </w:r>
+      <w:r>
+        <w:rPr>
+          <w:lang w:val="nl-BE"/>
+        </w:rPr>
+        <w:t>zijn geproduceerd en kunnen deze gebruiken om intelligente beslissingen te nemen tijdens de vl</w:t>
+      </w:r>
+      <w:r>
+        <w:rPr>
+          <w:lang w:val="nl-BE"/>
+        </w:rPr>
+        <w:t>ucht.</w:t>
+      </w:r>
+    </w:p>
+    <w:p>
+      <w:pPr>
+        <w:rPr>
+          <w:lang w:val="nl-BE"/>
+        </w:rPr>
+      </w:pPr>
+    </w:p>
+    <w:p>
+      <w:pPr>
+        <w:rPr>
+          <w:b/>
+          <w:u w:val="single"/>
+        </w:rPr>
+      </w:pPr>
+      <w:r>
+        <w:rPr>
+          <w:b/>
+          <w:u w:val="single"/>
+        </w:rPr>
+        <w:t>Simultaneous localization and mapping:</w:t>
+      </w:r>
+    </w:p>
+    <w:p>
+      <w:pPr>
+        <w:rPr>
+          <w:u w:val="single"/>
+        </w:rPr>
+      </w:pPr>
+      <w:r>
+        <w:rPr>
+          <w:u w:val="single"/>
+        </w:rPr>
+        <w:t>Goals:</w:t>
+      </w:r>
+    </w:p>
+    <w:p>
+      <w:pPr>
+        <w:numPr>
+          <w:ilvl w:val="0"/>
+          <w:numId w:val="8"/>
+        </w:numPr>
+        <w:rPr>
+          <w:b/>
+          <w:bCs/>
+        </w:rPr>
+      </w:pPr>
+      <w:r>
+        <w:rPr>
+          <w:b/>
+          <w:bCs/>
+        </w:rPr>
+        <w:t>Can describe in own words the SLAM problem including its components (mapping and localization).</w:t>
+      </w:r>
+    </w:p>
+    <w:p>
+      <w:pPr>
+        <w:ind w:left="720"/>
+        <w:rPr>
+          <w:lang w:val="nl-BE"/>
+        </w:rPr>
+      </w:pPr>
+      <w:r>
+        <w:rPr>
+          <w:lang w:val="nl-BE"/>
+        </w:rPr>
+        <w:t>SLAM is het simultaan localiseren en mappen van de onbekende omgeving.</w:t>
+      </w:r>
+    </w:p>
+    <w:p>
+      <w:pPr>
+        <w:ind w:left="720"/>
+        <w:rPr>
+          <w:lang w:val="nl-BE"/>
+        </w:rPr>
+      </w:pPr>
+      <w:r>
+        <w:rPr>
+          <w:lang w:val="nl-BE"/>
+        </w:rPr>
+        <w:t>Mapping:</w:t>
+      </w:r>
+    </w:p>
+    <w:p>
+      <w:pPr>
+        <w:pStyle w:val="ListParagraph"/>
+        <w:numPr>
+          <w:ilvl w:val="1"/>
+          <w:numId w:val="11"/>
+        </w:numPr>
+        <w:rPr>
+          <w:rFonts w:ascii="Arial" w:hAnsi="Arial" w:cs="Arial"/>
+          <w:lang w:val="nl-BE"/>
+        </w:rPr>
+      </w:pPr>
+      <w:r>
+        <w:rPr>
+          <w:rFonts w:ascii="Arial" w:hAnsi="Arial" w:cs="Arial"/>
+          <w:lang w:val="nl-BE"/>
+        </w:rPr>
+        <w:t>Wat is de wereld rondom me</w:t>
+      </w:r>
+    </w:p>
+    <w:p>
+      <w:pPr>
+        <w:pStyle w:val="ListParagraph"/>
+        <w:numPr>
+          <w:ilvl w:val="2"/>
+          <w:numId w:val="11"/>
+        </w:numPr>
+        <w:rPr>
+          <w:rFonts w:ascii="Arial" w:hAnsi="Arial" w:cs="Arial"/>
+          <w:lang w:val="nl-BE"/>
+        </w:rPr>
+      </w:pPr>
+      <w:r>
+        <w:rPr>
+          <w:rFonts w:ascii="Arial" w:hAnsi="Arial" w:cs="Arial"/>
+          <w:lang w:val="nl-BE"/>
+        </w:rPr>
+        <w:t>Verstand van verschillende plekken en metingen toevoegen voor een map te maken</w:t>
+      </w:r>
+    </w:p>
+    <w:p>
+      <w:pPr>
+        <w:pStyle w:val="ListParagraph"/>
+        <w:numPr>
+          <w:ilvl w:val="2"/>
+          <w:numId w:val="11"/>
+        </w:numPr>
+        <w:rPr>
+          <w:rFonts w:ascii="Arial" w:hAnsi="Arial" w:cs="Arial"/>
+          <w:lang w:val="nl-BE"/>
+        </w:rPr>
+      </w:pPr>
+      <w:r>
+        <w:rPr>
+          <w:rFonts w:ascii="Arial" w:hAnsi="Arial" w:cs="Arial"/>
+          <w:lang w:val="nl-BE"/>
+        </w:rPr>
+        <w:t>Veronderstelt perfecte kennis van positie</w:t>
+      </w:r>
+    </w:p>
+    <w:p>
+      <w:pPr>
+        <w:ind w:left="720"/>
+        <w:rPr>
+          <w:lang w:val="nl-BE"/>
+        </w:rPr>
+      </w:pPr>
+      <w:r>
+        <w:rPr>
+          <w:lang w:val="nl-BE"/>
+        </w:rPr>
+        <w:t>Localization</w:t>
+      </w:r>
+      <w:r>
+        <w:rPr>
+          <w:lang w:val="nl-BE"/>
+        </w:rPr>
+        <w:t>:</w:t>
+      </w:r>
+    </w:p>
+    <w:p>
+      <w:pPr>
+        <w:pStyle w:val="ListParagraph"/>
+        <w:numPr>
+          <w:ilvl w:val="1"/>
+          <w:numId w:val="12"/>
+        </w:numPr>
+        <w:rPr>
+          <w:rFonts w:ascii="Arial" w:hAnsi="Arial" w:cs="Arial"/>
+          <w:lang w:val="nl-BE"/>
+        </w:rPr>
+      </w:pPr>
+      <w:r>
+        <w:rPr>
+          <w:rFonts w:ascii="Arial" w:hAnsi="Arial" w:cs="Arial"/>
+          <w:lang w:val="nl-BE"/>
+        </w:rPr>
+        <w:t>Waar ben ik ergens in de wereld</w:t>
+      </w:r>
+    </w:p>
+    <w:p>
+      <w:pPr>
+        <w:pStyle w:val="ListParagraph"/>
+        <w:numPr>
+          <w:ilvl w:val="2"/>
+          <w:numId w:val="12"/>
+        </w:numPr>
+        <w:rPr>
+          <w:rFonts w:ascii="Arial" w:hAnsi="Arial" w:cs="Arial"/>
+          <w:lang w:val="nl-BE"/>
+        </w:rPr>
+      </w:pPr>
+      <w:r>
+        <w:rPr>
+          <w:rFonts w:ascii="Arial" w:hAnsi="Arial" w:cs="Arial"/>
+          <w:lang w:val="nl-BE"/>
+        </w:rPr>
+        <w:lastRenderedPageBreak/>
+        <w:t>Sensor waarden vertaald naar wereld model</w:t>
+      </w:r>
+    </w:p>
+    <w:p>
+      <w:pPr>
+        <w:pStyle w:val="ListParagraph"/>
+        <w:numPr>
+          <w:ilvl w:val="2"/>
+          <w:numId w:val="12"/>
+        </w:numPr>
+        <w:rPr>
+          <w:rFonts w:ascii="Arial" w:hAnsi="Arial" w:cs="Arial"/>
+          <w:lang w:val="nl-BE"/>
+        </w:rPr>
+      </w:pPr>
+      <w:r>
+        <w:rPr>
+          <w:rFonts w:ascii="Arial" w:hAnsi="Arial" w:cs="Arial"/>
+          <w:lang w:val="nl-BE"/>
+        </w:rPr>
+        <w:t>Huidige locatie -&gt; relatieve locatie van het model</w:t>
+      </w:r>
+    </w:p>
+    <w:p>
+      <w:pPr>
+        <w:rPr>
+          <w:lang w:val="nl-BE"/>
+        </w:rPr>
+      </w:pPr>
+    </w:p>
+    <w:p>
+      <w:pPr>
+        <w:numPr>
+          <w:ilvl w:val="0"/>
+          <w:numId w:val="8"/>
+        </w:numPr>
+        <w:rPr>
+          <w:b/>
+          <w:bCs/>
+        </w:rPr>
+      </w:pPr>
+      <w:r>
+        <w:rPr>
+          <w:b/>
+          <w:bCs/>
+        </w:rPr>
+        <w:t>Can explain the link between SLAM and the “chicken-egg” problem.</w:t>
+      </w:r>
+    </w:p>
+    <w:p>
+      <w:pPr>
+        <w:ind w:left="720"/>
+        <w:rPr>
+          <w:lang w:val="nl-BE"/>
+        </w:rPr>
+      </w:pPr>
+      <w:r>
+        <w:rPr>
+          <w:lang w:val="nl-BE"/>
+        </w:rPr>
+        <w:t>Een map is nodig v</w:t>
+      </w:r>
+      <w:r>
+        <w:rPr>
+          <w:lang w:val="nl-BE"/>
+        </w:rPr>
+        <w:t xml:space="preserve">oor localisatie en een schatting van locatie is nodig voor mapping. </w:t>
+      </w:r>
+      <w:r>
+        <w:rPr>
+          <w:lang w:val="nl-BE"/>
+        </w:rPr>
+        <w:sym w:font="Wingdings" w:char="F0E0"/>
+      </w:r>
+      <w:r>
+        <w:rPr>
+          <w:lang w:val="nl-BE"/>
+        </w:rPr>
+        <w:t xml:space="preserve"> oplosingen: particle filter, extended kamlan filter, graphSLAM, … </w:t>
+      </w:r>
+    </w:p>
+    <w:p>
+      <w:pPr>
+        <w:ind w:left="720"/>
+        <w:rPr>
+          <w:lang w:val="nl-BE"/>
+        </w:rPr>
+      </w:pPr>
+    </w:p>
+    <w:p>
+      <w:pPr>
+        <w:numPr>
+          <w:ilvl w:val="0"/>
+          <w:numId w:val="8"/>
+        </w:numPr>
+        <w:rPr>
+          <w:b/>
+          <w:bCs/>
+        </w:rPr>
+      </w:pPr>
+      <w:r>
+        <w:rPr>
+          <w:b/>
+          <w:bCs/>
+        </w:rPr>
+        <w:t>Can describe and explain the accumulation of uncertainty in context of sensors.</w:t>
+      </w:r>
+    </w:p>
+    <w:p>
+      <w:pPr>
+        <w:ind w:left="720"/>
+        <w:rPr>
+          <w:lang w:val="nl-BE"/>
+        </w:rPr>
+      </w:pPr>
+      <w:r>
+        <w:rPr>
+          <w:lang w:val="nl-BE"/>
+        </w:rPr>
+        <w:t>Het berekenen van de v</w:t>
+      </w:r>
+      <w:r>
+        <w:rPr>
+          <w:lang w:val="nl-BE"/>
+        </w:rPr>
+        <w:t xml:space="preserve">erwachte foutmarge (covariantie) tussen frames die de relatieve locatie voorstellen. </w:t>
+      </w:r>
+    </w:p>
+    <w:p>
+      <w:pPr>
+        <w:ind w:left="720"/>
+        <w:rPr>
+          <w:lang w:val="nl-BE"/>
+        </w:rPr>
+      </w:pPr>
+    </w:p>
+    <w:p>
+      <w:pPr>
+        <w:ind w:left="720"/>
+        <w:rPr>
+          <w:lang w:val="nl-BE"/>
+        </w:rPr>
+      </w:pPr>
+      <w:r>
+        <w:rPr>
+          <w:lang w:val="nl-BE"/>
+        </w:rPr>
+        <w:t xml:space="preserve">Als men een fout heeft bij de eerste frame, wordt de fout van de tweede frame hierbij opgeteld. Na een reeks frames, is de fout uit de hand aan het lopen. </w:t>
+      </w:r>
+      <w:r>
+        <w:rPr>
+          <w:lang w:val="nl-BE"/>
+        </w:rPr>
+        <w:sym w:font="Wingdings" w:char="F0E0"/>
+      </w:r>
+      <w:r>
+        <w:rPr>
+          <w:lang w:val="nl-BE"/>
+        </w:rPr>
+        <w:t xml:space="preserve"> oplossing: meerdere referentiepunten.</w:t>
+      </w:r>
+    </w:p>
+    <w:p>
+      <w:pPr>
+        <w:ind w:left="720"/>
+        <w:rPr>
+          <w:lang w:val="nl-BE"/>
+        </w:rPr>
+      </w:pPr>
+    </w:p>
+    <w:p>
+      <w:pPr>
+        <w:numPr>
+          <w:ilvl w:val="0"/>
+          <w:numId w:val="8"/>
+        </w:numPr>
+        <w:rPr>
+          <w:b/>
+          <w:bCs/>
+        </w:rPr>
+      </w:pPr>
+      <w:r>
+        <w:rPr>
+          <w:b/>
+          <w:bCs/>
+        </w:rPr>
+        <w:t>Can explain long-term position estimation without a priori information.</w:t>
+      </w:r>
+    </w:p>
+    <w:p>
+      <w:pPr>
+        <w:ind w:left="720"/>
+        <w:rPr>
+          <w:lang w:val="nl-BE"/>
+        </w:rPr>
+      </w:pPr>
+      <w:r>
+        <w:rPr>
+          <w:lang w:val="nl-BE"/>
+        </w:rPr>
+        <w:t>Geen idee</w:t>
+      </w:r>
+    </w:p>
+    <w:p>
+      <w:pPr>
+        <w:ind w:left="720"/>
+        <w:rPr>
+          <w:lang w:val="nl-BE"/>
+        </w:rPr>
+      </w:pPr>
+    </w:p>
+    <w:p>
+      <w:pPr>
+        <w:numPr>
+          <w:ilvl w:val="0"/>
+          <w:numId w:val="8"/>
+        </w:numPr>
+        <w:rPr>
+          <w:b/>
+          <w:bCs/>
+        </w:rPr>
+      </w:pPr>
+      <w:r>
+        <w:rPr>
+          <w:b/>
+          <w:bCs/>
+        </w:rPr>
+        <w:t>Can describe and explain the accumulation of uncertainty in context of SLAM.</w:t>
+      </w:r>
+    </w:p>
+    <w:p>
+      <w:pPr>
+        <w:ind w:left="720"/>
+        <w:rPr>
+          <w:lang w:val="nl-BE"/>
+        </w:rPr>
+      </w:pPr>
+      <w:r>
+        <w:rPr>
+          <w:lang w:val="nl-BE"/>
+        </w:rPr>
+        <w:t>Indien de initële locatie v</w:t>
+      </w:r>
+      <w:r>
+        <w:rPr>
+          <w:lang w:val="nl-BE"/>
+        </w:rPr>
+        <w:t>an de robot verkeerd wordt geschat, wordt dit altijd bij opgeteld bij de volgende berekening. Hierdoor gaat de voorspelde locatie altijd meer en meer afwijken van de echte locatie.</w:t>
+      </w:r>
+    </w:p>
+    <w:p>
+      <w:pPr>
+        <w:ind w:left="720"/>
+        <w:rPr>
+          <w:b/>
+          <w:bCs/>
+          <w:lang w:val="nl-BE"/>
+        </w:rPr>
+      </w:pPr>
+    </w:p>
+    <w:p>
+      <w:pPr>
+        <w:numPr>
+          <w:ilvl w:val="0"/>
+          <w:numId w:val="8"/>
+        </w:numPr>
+        <w:rPr>
+          <w:b/>
+          <w:bCs/>
+        </w:rPr>
+      </w:pPr>
+      <w:r>
+        <w:rPr>
+          <w:b/>
+          <w:bCs/>
+        </w:rPr>
+        <w:t>Knows that there are multiple estimation methods, for example Kalman and Particle (How they work is out of scope!).</w:t>
+      </w:r>
+    </w:p>
+    <w:p>
+      <w:pPr>
+        <w:ind w:left="720"/>
+      </w:pPr>
+      <w:r>
+        <w:t>P</w:t>
+      </w:r>
+      <w:r>
+        <w:t xml:space="preserve">article filter, extended </w:t>
+      </w:r>
+      <w:proofErr w:type="spellStart"/>
+      <w:r>
+        <w:t>kamlan</w:t>
+      </w:r>
+      <w:proofErr w:type="spellEnd"/>
+      <w:r>
+        <w:t xml:space="preserve"> filter, </w:t>
+      </w:r>
+      <w:proofErr w:type="spellStart"/>
+      <w:r>
+        <w:t>graphSLAM</w:t>
+      </w:r>
+      <w:proofErr w:type="spellEnd"/>
+      <w:r>
+        <w:t>, …</w:t>
+      </w:r>
+    </w:p>
+    <w:p>
+      <w:pPr>
+        <w:ind w:left="720"/>
+      </w:pPr>
+    </w:p>
+    <w:p>
+      <w:pPr>
+        <w:numPr>
+          <w:ilvl w:val="0"/>
+          <w:numId w:val="8"/>
+        </w:numPr>
+        <w:rPr>
+          <w:b/>
+          <w:bCs/>
+        </w:rPr>
+      </w:pPr>
+      <w:r>
+        <w:rPr>
+          <w:b/>
+          <w:bCs/>
+        </w:rPr>
+        <w:t>Can divide localization methods starting from the position acquisition.</w:t>
+      </w:r>
+    </w:p>
+    <w:p>
+      <w:pPr>
+        <w:ind w:left="720"/>
+        <w:rPr>
+          <w:b/>
+          <w:bCs/>
+        </w:rPr>
+      </w:pPr>
+      <w:r>
+        <w:rPr>
+          <w:noProof/>
+        </w:rPr>
+        <w:drawing>
+          <wp:inline distT="0" distB="0" distL="0" distR="0" wp14:anchorId="4D2C5001" wp14:editId="505D465E">
+            <wp:extent cx="5429250" cy="2895600"/>
+            <wp:effectExtent l="0" t="0" r="0" b="0"/>
+            <wp:docPr id="1435390490" name="Picture 1435390490"/>
+            <wp:cNvGraphicFramePr>
+              <a:graphicFrameLocks xmlns:a="http://schemas.openxmlformats.org/drawingml/2006/main" noChangeAspect="1"/>
+            </wp:cNvGraphicFramePr>
+            <a:graphic xmlns:a="http://schemas.openxmlformats.org/drawingml/2006/main">
+              <a:graphicData uri="http://schemas.openxmlformats.org/drawingml/2006/picture">
+                <pic:pic xmlns:pic="http://schemas.openxmlformats.org/drawingml/2006/picture">
+                  <pic:nvPicPr>
+                    <pic:cNvPr id="0" name=""/>
+                    <pic:cNvPicPr/>
+                  </pic:nvPicPr>
+                  <pic:blipFill>
+                    <a:blip r:embed="rId24">
+                      <a:extLst>
+                        <a:ext uri="{28A0092B-C50C-407E-A947-70E740481C1C}">
+                          <a14:useLocalDpi xmlns:a14="http://schemas.microsoft.com/office/drawing/2010/main" val="0"/>
+                        </a:ext>
+                      </a:extLst>
+                    </a:blip>
+                    <a:stretch>
+                      <a:fillRect/>
+                    </a:stretch>
+                  </pic:blipFill>
+                  <pic:spPr>
+                    <a:xfrm>
+                      <a:off x="0" y="0"/>
+                      <a:ext cx="5448768" cy="2906010"/>
+                    </a:xfrm>
+                    <a:prstGeom prst="rect">
+                      <a:avLst/>
+                    </a:prstGeom>
+                  </pic:spPr>
+                </pic:pic>
+              </a:graphicData>
+            </a:graphic>
+          </wp:inline>
+        </w:drawing>
+      </w:r>
+    </w:p>
+    <w:p>
+      <w:pPr>
+        <w:numPr>
+          <w:ilvl w:val="0"/>
+          <w:numId w:val="8"/>
+        </w:numPr>
+        <w:rPr>
+          <w:b/>
+          <w:bCs/>
+        </w:rPr>
+      </w:pPr>
+      <w:r>
+        <w:rPr>
+          <w:b/>
+          <w:bCs/>
+        </w:rPr>
+        <w:lastRenderedPageBreak/>
+        <w:t>Can explain in own words relative and absolute positioning and the difference between them.</w:t>
+      </w:r>
+    </w:p>
+    <w:p>
+      <w:pPr>
+        <w:ind w:left="720"/>
+      </w:pPr>
+      <w:r>
+        <w:t>Relative position measurement</w:t>
+      </w:r>
+    </w:p>
+    <w:p>
+      <w:pPr>
+        <w:pStyle w:val="ListParagraph"/>
+        <w:numPr>
+          <w:ilvl w:val="1"/>
+          <w:numId w:val="13"/>
+        </w:numPr>
+        <w:rPr>
+          <w:rFonts w:ascii="Arial" w:hAnsi="Arial" w:cs="Arial"/>
+          <w:lang w:val="nl-BE"/>
+        </w:rPr>
+      </w:pPr>
+      <w:r>
+        <w:rPr>
+          <w:rFonts w:ascii="Arial" w:hAnsi="Arial" w:cs="Arial"/>
+          <w:lang w:val="nl-BE"/>
+        </w:rPr>
+        <w:t>Een van de simpelste methoden is gebruiken van wheel edemetry methoden die afhankelijk zijn van encoders om de hoeveelheid rotatie van de wi</w:t>
+      </w:r>
+      <w:r>
+        <w:rPr>
+          <w:rFonts w:ascii="Arial" w:hAnsi="Arial" w:cs="Arial"/>
+          <w:lang w:val="nl-BE"/>
+        </w:rPr>
+        <w:t>e</w:t>
+      </w:r>
+      <w:r>
+        <w:rPr>
+          <w:rFonts w:ascii="Arial" w:hAnsi="Arial" w:cs="Arial"/>
+          <w:lang w:val="nl-BE"/>
+        </w:rPr>
+        <w:t>len te meten</w:t>
+      </w:r>
+    </w:p>
+    <w:p>
+      <w:pPr>
+        <w:pStyle w:val="ListParagraph"/>
+        <w:numPr>
+          <w:ilvl w:val="2"/>
+          <w:numId w:val="13"/>
+        </w:numPr>
+        <w:rPr>
+          <w:rFonts w:ascii="Arial" w:hAnsi="Arial" w:cs="Arial"/>
+          <w:lang w:val="nl-BE"/>
+        </w:rPr>
+      </w:pPr>
+      <w:r>
+        <w:rPr>
+          <w:rFonts w:ascii="Arial" w:hAnsi="Arial" w:cs="Arial"/>
+          <w:lang w:val="nl-BE"/>
+        </w:rPr>
+        <w:t>De Rotatie metingen worden stapsgewijs gebruikt in combinatie met het bewegingsmodel om de huidige locatie van de robot te vinden</w:t>
+      </w:r>
+    </w:p>
+    <w:p>
+      <w:pPr>
+        <w:pStyle w:val="ListParagraph"/>
+        <w:numPr>
+          <w:ilvl w:val="2"/>
+          <w:numId w:val="13"/>
+        </w:numPr>
+        <w:rPr>
+          <w:rFonts w:ascii="Arial" w:hAnsi="Arial" w:cs="Arial"/>
+          <w:lang w:val="nl-BE"/>
+        </w:rPr>
+      </w:pPr>
+      <w:r>
+        <w:rPr>
+          <w:rFonts w:ascii="Arial" w:hAnsi="Arial" w:cs="Arial"/>
+          <w:lang w:val="nl-BE"/>
+        </w:rPr>
+        <w:t>De belangrijste foutbron is wielslip op oneffen terreinen</w:t>
+      </w:r>
+    </w:p>
+    <w:p>
+      <w:pPr>
+        <w:pStyle w:val="ListParagraph"/>
+        <w:numPr>
+          <w:ilvl w:val="1"/>
+          <w:numId w:val="13"/>
+        </w:numPr>
+        <w:rPr>
+          <w:lang w:val="nl-BE"/>
+        </w:rPr>
+      </w:pPr>
+      <w:r>
+        <w:rPr>
+          <w:rFonts w:ascii="Arial" w:hAnsi="Arial" w:cs="Arial"/>
+          <w:lang w:val="nl-BE"/>
+        </w:rPr>
+        <w:t>Onafhankelijk van externe informatiebronnen</w:t>
+      </w:r>
+    </w:p>
+    <w:p>
+      <w:pPr>
+        <w:pStyle w:val="ListParagraph"/>
+        <w:numPr>
+          <w:ilvl w:val="1"/>
+          <w:numId w:val="13"/>
+        </w:numPr>
+        <w:rPr>
+          <w:lang w:val="nl-BE"/>
+        </w:rPr>
+      </w:pPr>
+      <w:r>
+        <w:rPr>
+          <w:rFonts w:ascii="Arial" w:hAnsi="Arial" w:cs="Arial"/>
+          <w:lang w:val="nl-BE"/>
+        </w:rPr>
+        <w:t>Nadeel: fouten worden groter en groter naar verlang van tijd</w:t>
+      </w:r>
+    </w:p>
+    <w:p>
+      <w:pPr>
+        <w:ind w:left="720"/>
+        <w:rPr>
+          <w:lang w:val="nl-BE"/>
+        </w:rPr>
+      </w:pPr>
+      <w:r>
+        <w:rPr>
+          <w:lang w:val="nl-BE"/>
+        </w:rPr>
+        <w:t>Absolute position measurement</w:t>
+      </w:r>
+    </w:p>
+    <w:p>
+      <w:pPr>
+        <w:pStyle w:val="ListParagraph"/>
+        <w:numPr>
+          <w:ilvl w:val="1"/>
+          <w:numId w:val="13"/>
+        </w:numPr>
+        <w:rPr>
+          <w:lang w:val="nl-BE"/>
+        </w:rPr>
+      </w:pPr>
+      <w:r>
+        <w:rPr>
+          <w:rFonts w:ascii="Arial" w:hAnsi="Arial" w:cs="Arial"/>
+          <w:lang w:val="nl-BE"/>
+        </w:rPr>
+        <w:t xml:space="preserve">Zijn wel afhankelijk van externe informatie </w:t>
+      </w:r>
+    </w:p>
+    <w:p>
+      <w:pPr>
+        <w:pStyle w:val="ListParagraph"/>
+        <w:numPr>
+          <w:ilvl w:val="1"/>
+          <w:numId w:val="13"/>
+        </w:numPr>
+        <w:rPr>
+          <w:lang w:val="nl-BE"/>
+        </w:rPr>
+      </w:pPr>
+      <w:r>
+        <w:rPr>
+          <w:rFonts w:ascii="Arial" w:hAnsi="Arial" w:cs="Arial"/>
+          <w:lang w:val="nl-BE"/>
+        </w:rPr>
+        <w:t>Deze systemen leveren de locatie van de robot dat is onafhankelijk van zijn vorige locaties</w:t>
+      </w:r>
+    </w:p>
+    <w:p>
+      <w:pPr>
+        <w:pStyle w:val="ListParagraph"/>
+        <w:numPr>
+          <w:ilvl w:val="1"/>
+          <w:numId w:val="13"/>
+        </w:numPr>
+        <w:rPr>
+          <w:lang w:val="nl-BE"/>
+        </w:rPr>
+      </w:pPr>
+      <w:r>
+        <w:rPr>
+          <w:rFonts w:ascii="Arial" w:hAnsi="Arial" w:cs="Arial"/>
+          <w:lang w:val="nl-BE"/>
+        </w:rPr>
+        <w:t>Locatie word gekend door slechts 1 meting</w:t>
+      </w:r>
+    </w:p>
+    <w:p>
+      <w:pPr>
+        <w:pStyle w:val="ListParagraph"/>
+        <w:numPr>
+          <w:ilvl w:val="1"/>
+          <w:numId w:val="13"/>
+        </w:numPr>
+        <w:rPr>
+          <w:lang w:val="nl-BE"/>
+        </w:rPr>
+      </w:pPr>
+      <w:r>
+        <w:rPr>
+          <w:rFonts w:ascii="Arial" w:hAnsi="Arial" w:cs="Arial"/>
+          <w:lang w:val="nl-BE"/>
+        </w:rPr>
+        <w:t>Voordeel: als er een foutmarge is wordt deze niet uitvergroot naargelang het aantal metingen stijgt</w:t>
+      </w:r>
+    </w:p>
+    <w:p>
+      <w:pPr>
+        <w:numPr>
+          <w:ilvl w:val="0"/>
+          <w:numId w:val="8"/>
+        </w:numPr>
+        <w:rPr>
+          <w:b/>
+          <w:bCs/>
+        </w:rPr>
+      </w:pPr>
+      <w:r>
+        <w:rPr>
+          <w:b/>
+          <w:bCs/>
+        </w:rPr>
+        <w:t>Can explain odometry and inertial navigation in context of absolute position measurement</w:t>
+      </w:r>
+      <w:r>
+        <w:rPr>
+          <w:b/>
+          <w:bCs/>
+        </w:rPr>
+        <w:t xml:space="preserve"> (-&gt; </w:t>
+      </w:r>
+      <w:proofErr w:type="spellStart"/>
+      <w:r>
+        <w:rPr>
+          <w:b/>
+          <w:bCs/>
+        </w:rPr>
+        <w:t>moet</w:t>
+      </w:r>
+      <w:proofErr w:type="spellEnd"/>
+      <w:r>
+        <w:rPr>
+          <w:b/>
+          <w:bCs/>
+        </w:rPr>
+        <w:t xml:space="preserve"> relative </w:t>
+      </w:r>
+      <w:proofErr w:type="spellStart"/>
+      <w:r>
+        <w:rPr>
+          <w:b/>
+          <w:bCs/>
+        </w:rPr>
+        <w:t>zijn</w:t>
+      </w:r>
+      <w:proofErr w:type="spellEnd"/>
+      <w:r>
+        <w:rPr>
+          <w:b/>
+          <w:bCs/>
         </w:rPr>
         <w:t xml:space="preserve"> </w:t>
       </w:r>
-      <w:r>
-        <w:rPr>
-          <w:color w:val="222222"/>
-          <w:shd w:val="clear" w:color="auto" w:fill="FFFFFF"/>
-          <w:lang w:val="nl-BE"/>
-        </w:rPr>
-        <w:t>configureren</w:t>
-      </w:r>
-      <w:r>
-        <w:rPr>
-          <w:color w:val="222222"/>
-          <w:shd w:val="clear" w:color="auto" w:fill="FFFFFF"/>
-          <w:lang w:val="nl-BE"/>
+      <w:proofErr w:type="spellStart"/>
+      <w:r>
+        <w:rPr>
+          <w:b/>
+          <w:bCs/>
+        </w:rPr>
+        <w:t>denk</w:t>
+      </w:r>
+      <w:proofErr w:type="spellEnd"/>
+      <w:r>
+        <w:rPr>
+          <w:b/>
+          <w:bCs/>
         </w:rPr>
         <w:t xml:space="preserve"> </w:t>
       </w:r>
-      <w:r>
-        <w:rPr>
-          <w:color w:val="222222"/>
-          <w:shd w:val="clear" w:color="auto" w:fill="FFFFFF"/>
-          <w:lang w:val="nl-BE"/>
-        </w:rPr>
-        <w:t>en vliegen van een</w:t>
-      </w:r>
-      <w:r>
-        <w:rPr>
-          <w:color w:val="222222"/>
-          <w:shd w:val="clear" w:color="auto" w:fill="FFFFFF"/>
-          <w:lang w:val="nl-BE"/>
-        </w:rPr>
-        <w:t xml:space="preserve"> PX4 based autopilot.</w:t>
-      </w:r>
-      <w:r>
-        <w:rPr>
-          <w:color w:val="222222"/>
-          <w:shd w:val="clear" w:color="auto" w:fill="FFFFFF"/>
-          <w:lang w:val="nl-BE"/>
-        </w:rPr>
-        <w:t xml:space="preserve"> Bied volledige flight control en mission planning voor alle MVLink enabled drone</w:t>
-      </w:r>
-      <w:r>
-        <w:rPr>
-          <w:lang w:val="nl-BE"/>
-        </w:rPr>
-        <w:t>.</w:t>
-      </w:r>
-    </w:p>
-    <w:p>
-      <w:pPr>
-        <w:ind w:left="720"/>
-        <w:rPr>
-          <w:lang w:val="nl-BE"/>
-        </w:rPr>
-      </w:pPr>
-    </w:p>
-    <w:p>
-      <w:pPr>
-        <w:ind w:left="720"/>
-        <w:rPr>
-          <w:lang w:val="en-US"/>
-        </w:rPr>
-      </w:pPr>
-      <w:r>
-        <w:rPr>
-          <w:lang w:val="en-US"/>
-        </w:rPr>
-        <w:t xml:space="preserve">The MAVSDK is a </w:t>
-      </w:r>
       <w:proofErr w:type="spellStart"/>
       <w:r>
         <w:rPr>
-          <w:lang w:val="en-US"/>
-        </w:rPr>
-        <w:t>MAVLink</w:t>
-      </w:r>
-      <w:proofErr w:type="spellEnd"/>
-      <w:r>
-        <w:rPr>
-          <w:lang w:val="en-US"/>
-        </w:rPr>
-        <w:t xml:space="preserve"> Library with APIs for C++, iOS, Python and Android. ... Developers can extend the core C++ SDK using plugins in order to add any other required </w:t>
-      </w:r>
-      <w:proofErr w:type="spellStart"/>
-      <w:r>
-        <w:rPr>
-          <w:lang w:val="en-US"/>
-        </w:rPr>
-        <w:t>MAVLink</w:t>
-      </w:r>
-      <w:proofErr w:type="spellEnd"/>
-      <w:r>
-        <w:rPr>
-          <w:lang w:val="en-US"/>
-        </w:rPr>
-        <w:t xml:space="preserve"> API (for example, to integrate a flight controller with custom cameras, gimbals, or other hardware over </w:t>
-      </w:r>
-      <w:proofErr w:type="spellStart"/>
-      <w:r>
-        <w:rPr>
-          <w:lang w:val="en-US"/>
-        </w:rPr>
-        <w:t>MAVLink</w:t>
-      </w:r>
-      <w:proofErr w:type="spellEnd"/>
-      <w:r>
-        <w:rPr>
-          <w:lang w:val="en-US"/>
-        </w:rPr>
-        <w:t>).</w:t>
-      </w:r>
-    </w:p>
-    <w:p>
-      <w:pPr>
-        <w:ind w:left="720"/>
-        <w:rPr>
-          <w:lang w:val="en-US"/>
-        </w:rPr>
-      </w:pPr>
+          <w:b/>
+          <w:bCs/>
+        </w:rPr>
+        <w:t>ik</w:t>
+      </w:r>
       <w:bookmarkStart w:id="0" w:name="_GoBack"/>
       <w:bookmarkEnd w:id="0"/>
-    </w:p>
-    <w:p>
-      <w:pPr>
-        <w:numPr>
-          <w:ilvl w:val="0"/>
-          <w:numId w:val="5"/>
-        </w:numPr>
-        <w:rPr>
-          <w:b/>
-          <w:bCs/>
-        </w:rPr>
-      </w:pPr>
-      <w:r>
-        <w:rPr>
-          <w:b/>
-          <w:bCs/>
-        </w:rPr>
-        <w:t>Can describe in own words companion computer.</w:t>
-      </w:r>
-    </w:p>
-    <w:p>
-      <w:pPr>
-        <w:ind w:left="720"/>
-        <w:rPr>
-          <w:lang w:val="nl-BE"/>
-        </w:rPr>
-      </w:pPr>
-      <w:r>
-        <w:t xml:space="preserve">Companion Computers </w:t>
+      <w:proofErr w:type="spellEnd"/>
+      <w:r>
+        <w:rPr>
+          <w:b/>
+          <w:bCs/>
+        </w:rPr>
+        <w:t>)</w:t>
+      </w:r>
+      <w:r>
+        <w:rPr>
+          <w:b/>
+          <w:bCs/>
+        </w:rPr>
+        <w:t>.</w:t>
+      </w:r>
+    </w:p>
+    <w:p>
+      <w:pPr>
+        <w:ind w:left="720"/>
+        <w:rPr>
+          <w:lang w:val="nl-BE"/>
+        </w:rPr>
+      </w:pPr>
+      <w:r>
+        <w:rPr>
+          <w:lang w:val="nl-BE"/>
+        </w:rPr>
+        <w:t>Odometry staat in de g</w:t>
+      </w:r>
+      <w:r>
+        <w:rPr>
+          <w:lang w:val="nl-BE"/>
+        </w:rPr>
+        <w:t xml:space="preserve">oal hierboven uitgelegd </w:t>
+      </w:r>
+      <w:r>
+        <w:rPr>
+          <w:noProof/>
+        </w:rPr>
+        <w:drawing>
+          <wp:inline distT="0" distB="0" distL="0" distR="0" wp14:anchorId="3E71A2BF" wp14:editId="7055F047">
+            <wp:extent cx="3756660" cy="1319005"/>
+            <wp:effectExtent l="0" t="0" r="0" b="0"/>
+            <wp:docPr id="284526712" name="Picture 284526712" title="Afbeeldingsresultaat voor odometry"/>
+            <wp:cNvGraphicFramePr>
+              <a:graphicFrameLocks xmlns:a="http://schemas.openxmlformats.org/drawingml/2006/main" noChangeAspect="1"/>
+            </wp:cNvGraphicFramePr>
+            <a:graphic xmlns:a="http://schemas.openxmlformats.org/drawingml/2006/main">
+              <a:graphicData uri="http://schemas.openxmlformats.org/drawingml/2006/picture">
+                <pic:pic xmlns:pic="http://schemas.openxmlformats.org/drawingml/2006/picture">
+                  <pic:nvPicPr>
+                    <pic:cNvPr id="0" name=""/>
+                    <pic:cNvPicPr/>
+                  </pic:nvPicPr>
+                  <pic:blipFill>
+                    <a:blip r:embed="rId25">
+                      <a:extLst>
+                        <a:ext uri="{28A0092B-C50C-407E-A947-70E740481C1C}">
+                          <a14:useLocalDpi xmlns:a14="http://schemas.microsoft.com/office/drawing/2010/main" val="0"/>
+                        </a:ext>
+                      </a:extLst>
+                    </a:blip>
+                    <a:stretch>
+                      <a:fillRect/>
+                    </a:stretch>
+                  </pic:blipFill>
+                  <pic:spPr>
+                    <a:xfrm>
+                      <a:off x="0" y="0"/>
+                      <a:ext cx="3778643" cy="1326724"/>
+                    </a:xfrm>
+                    <a:prstGeom prst="rect">
+                      <a:avLst/>
+                    </a:prstGeom>
+                  </pic:spPr>
+                </pic:pic>
+              </a:graphicData>
+            </a:graphic>
+          </wp:inline>
+        </w:drawing>
+      </w:r>
+    </w:p>
+    <w:p>
+      <w:pPr>
+        <w:ind w:left="720"/>
+        <w:rPr>
+          <w:lang w:val="nl-BE"/>
+        </w:rPr>
+      </w:pPr>
+    </w:p>
+    <w:p>
+      <w:pPr>
+        <w:ind w:left="720"/>
+        <w:rPr>
+          <w:lang w:val="nl-BE"/>
+        </w:rPr>
+      </w:pPr>
+      <w:r>
+        <w:rPr>
+          <w:lang w:val="nl-BE"/>
+        </w:rPr>
+        <w:t>Inertial navigation</w:t>
+      </w:r>
+    </w:p>
+    <w:p>
+      <w:pPr>
+        <w:pStyle w:val="ListParagraph"/>
+        <w:numPr>
+          <w:ilvl w:val="1"/>
+          <w:numId w:val="14"/>
+        </w:numPr>
+        <w:rPr>
+          <w:rFonts w:ascii="Arial" w:hAnsi="Arial" w:cs="Arial"/>
+          <w:lang w:val="nl-BE"/>
+        </w:rPr>
+      </w:pPr>
+      <w:r>
+        <w:rPr>
+          <w:rFonts w:ascii="Arial" w:hAnsi="Arial" w:cs="Arial"/>
+          <w:lang w:val="nl-BE"/>
+        </w:rPr>
+        <w:t xml:space="preserve">Net als bij odometry worden positiebepalingen van inertial anvigation verkregen door de informatie van de sensoren te integreren; eenmaal voor de snelheid en dan voor de afgelegde afstand van de robot. </w:t>
+      </w:r>
+    </w:p>
+    <w:p>
+      <w:pPr>
+        <w:pStyle w:val="ListParagraph"/>
+        <w:numPr>
+          <w:ilvl w:val="2"/>
+          <w:numId w:val="14"/>
+        </w:numPr>
+        <w:rPr>
+          <w:rFonts w:ascii="Arial" w:hAnsi="Arial" w:cs="Arial"/>
+          <w:lang w:val="nl-BE"/>
+        </w:rPr>
+      </w:pPr>
+      <w:r>
+        <w:rPr>
+          <w:rFonts w:ascii="Arial" w:hAnsi="Arial" w:cs="Arial"/>
+          <w:lang w:val="nl-BE"/>
+        </w:rPr>
+        <w:t>Dead recongnition</w:t>
+      </w:r>
+    </w:p>
+    <w:p>
+      <w:pPr>
+        <w:pStyle w:val="ListParagraph"/>
+        <w:numPr>
+          <w:ilvl w:val="3"/>
+          <w:numId w:val="14"/>
+        </w:numPr>
+        <w:rPr>
+          <w:rFonts w:ascii="Arial" w:hAnsi="Arial" w:cs="Arial"/>
+          <w:lang w:val="nl-BE"/>
+        </w:rPr>
+      </w:pPr>
+      <w:r>
+        <w:rPr>
+          <w:rFonts w:ascii="Arial" w:hAnsi="Arial" w:cs="Arial"/>
+          <w:lang w:val="nl-BE"/>
+        </w:rPr>
+        <w:t>Berekenen van een positie aan de hand van vorige posities en bevorderen van die positie door rekening te houden met snelheid, afgelgegde tijd en course</w:t>
+      </w:r>
+    </w:p>
+    <w:p>
+      <w:pPr>
+        <w:pStyle w:val="ListParagraph"/>
+        <w:numPr>
+          <w:ilvl w:val="1"/>
+          <w:numId w:val="14"/>
+        </w:numPr>
+        <w:rPr>
+          <w:rFonts w:ascii="Arial" w:hAnsi="Arial" w:cs="Arial"/>
+          <w:lang w:val="nl-BE"/>
+        </w:rPr>
+      </w:pPr>
+      <w:r>
+        <w:rPr>
+          <w:rFonts w:ascii="Arial" w:hAnsi="Arial" w:cs="Arial"/>
+          <w:lang w:val="nl-BE"/>
+        </w:rPr>
+        <w:t>Net zoals bij odometry worden deze bepaald door integratie wat maakt dat fouten uit vorige meting vergroot worden, deze metingen zijn onafhankelijk van externe informatiebronnen</w:t>
+      </w:r>
+      <w:r>
+        <w:rPr>
+          <w:rFonts w:ascii="Arial" w:hAnsi="Arial" w:cs="Arial"/>
+          <w:lang w:val="nl-BE"/>
+        </w:rPr>
+        <w:t>.</w:t>
+      </w:r>
+    </w:p>
+    <w:p>
+      <w:pPr>
+        <w:ind w:left="720"/>
+        <w:rPr>
+          <w:lang w:val="nl-BE"/>
+        </w:rPr>
+      </w:pPr>
+    </w:p>
+    <w:p>
+      <w:pPr>
+        <w:numPr>
+          <w:ilvl w:val="0"/>
+          <w:numId w:val="8"/>
+        </w:numPr>
+      </w:pPr>
+      <w:r>
+        <w:t>Can explain beacons and visions systems in context of absolute position measurement.</w:t>
+      </w:r>
+    </w:p>
+    <w:p>
+      <w:pPr>
+        <w:numPr>
+          <w:ilvl w:val="0"/>
+          <w:numId w:val="8"/>
+        </w:numPr>
+      </w:pPr>
+      <w:r>
+        <w:t>Can describe odometry and give an example.</w:t>
+      </w:r>
+    </w:p>
+    <w:p>
+      <w:pPr>
+        <w:numPr>
+          <w:ilvl w:val="0"/>
+          <w:numId w:val="8"/>
+        </w:numPr>
+      </w:pPr>
+      <w:r>
+        <w:t>Can explain dead reckoning.</w:t>
+      </w:r>
+    </w:p>
+    <w:p>
+      <w:pPr>
+        <w:numPr>
+          <w:ilvl w:val="0"/>
+          <w:numId w:val="8"/>
+        </w:numPr>
+      </w:pPr>
+      <w:r>
+        <w:t>Can explain inertial navigation including the term IMU.</w:t>
+      </w:r>
+    </w:p>
+    <w:p>
+      <w:pPr>
+        <w:numPr>
+          <w:ilvl w:val="0"/>
+          <w:numId w:val="8"/>
+        </w:numPr>
+      </w:pPr>
+      <w:r>
+        <w:lastRenderedPageBreak/>
+        <w:t>Can pinpoint the most significant error source of rotary encoders.</w:t>
+      </w:r>
+    </w:p>
+    <w:p>
+      <w:pPr>
+        <w:numPr>
+          <w:ilvl w:val="0"/>
+          <w:numId w:val="8"/>
+        </w:numPr>
+      </w:pPr>
+      <w:r>
+        <w:t>Can explain drive and other issues with IMUs.</w:t>
+      </w:r>
+    </w:p>
+    <w:p>
+      <w:pPr>
+        <w:numPr>
+          <w:ilvl w:val="0"/>
+          <w:numId w:val="8"/>
+        </w:numPr>
+      </w:pPr>
+      <w:r>
+        <w:t xml:space="preserve">Can explain the link between LIDAR, optical sensors, </w:t>
       </w:r>
       <w:proofErr w:type="spellStart"/>
       <w:r>
-        <w:t>gebruikt</w:t>
+        <w:t>WiFi</w:t>
       </w:r>
       <w:proofErr w:type="spellEnd"/>
       <w:r>
-        <w:t xml:space="preserve"> </w:t>
+        <w:t>, GPS and absolute positioning measurement.</w:t>
+      </w:r>
+    </w:p>
+    <w:p>
+      <w:pPr>
+        <w:numPr>
+          <w:ilvl w:val="0"/>
+          <w:numId w:val="8"/>
+        </w:numPr>
+      </w:pPr>
+      <w:r>
+        <w:t xml:space="preserve">Can explain why </w:t>
       </w:r>
       <w:proofErr w:type="spellStart"/>
       <w:r>
-        <w:t>worden</w:t>
+        <w:t>WiFi</w:t>
       </w:r>
       <w:proofErr w:type="spellEnd"/>
       <w:r>
-        <w:t xml:space="preserve"> </w:t>
+        <w:t xml:space="preserve"> isn’t a good sensor in the context of SLAM.</w:t>
+      </w:r>
+    </w:p>
+    <w:p>
+      <w:pPr>
+        <w:numPr>
+          <w:ilvl w:val="0"/>
+          <w:numId w:val="8"/>
+        </w:numPr>
+      </w:pPr>
+      <w:r>
+        <w:t>Can list at least two issues with GPS sensors.</w:t>
+      </w:r>
+    </w:p>
+    <w:p>
+      <w:pPr>
+        <w:numPr>
+          <w:ilvl w:val="0"/>
+          <w:numId w:val="8"/>
+        </w:numPr>
+      </w:pPr>
+      <w:r>
+        <w:t>Can describe in own words the term Visual Odometry (VO).</w:t>
+      </w:r>
+    </w:p>
+    <w:p>
+      <w:pPr>
+        <w:numPr>
+          <w:ilvl w:val="0"/>
+          <w:numId w:val="8"/>
+        </w:numPr>
+      </w:pPr>
+      <w:r>
+        <w:t>Can explain the difference between monocular and stereo cameras in the context of VO.</w:t>
+      </w:r>
+    </w:p>
+    <w:p>
+      <w:pPr>
+        <w:numPr>
+          <w:ilvl w:val="0"/>
+          <w:numId w:val="8"/>
+        </w:numPr>
+      </w:pPr>
+      <w:r>
+        <w:t>Can explain the difference between feature based and direct method in the context of VO.</w:t>
+      </w:r>
+    </w:p>
+    <w:p>
+      <w:pPr>
+        <w:numPr>
+          <w:ilvl w:val="0"/>
+          <w:numId w:val="8"/>
+        </w:numPr>
+      </w:pPr>
+      <w:r>
+        <w:t>Can describe visual inertial odometry in own words.</w:t>
+      </w:r>
+    </w:p>
+    <w:p>
+      <w:pPr>
+        <w:numPr>
+          <w:ilvl w:val="0"/>
+          <w:numId w:val="8"/>
+        </w:numPr>
+      </w:pPr>
+      <w:r>
+        <w:t>Can describe (a 6 step) generic VO algorithm.</w:t>
+      </w:r>
+    </w:p>
+    <w:p>
+      <w:pPr>
+        <w:numPr>
+          <w:ilvl w:val="0"/>
+          <w:numId w:val="8"/>
+        </w:numPr>
+      </w:pPr>
+      <w:r>
+        <w:t xml:space="preserve">Can explain </w:t>
       </w:r>
       <w:proofErr w:type="spellStart"/>
       <w:r>
-        <w:t>als</w:t>
+        <w:t>egomotion</w:t>
       </w:r>
       <w:proofErr w:type="spellEnd"/>
       <w:r>
-        <w:t xml:space="preserve"> interface </w:t>
+        <w:t>.</w:t>
+      </w:r>
+    </w:p>
+    <w:p>
+      <w:pPr>
+        <w:numPr>
+          <w:ilvl w:val="0"/>
+          <w:numId w:val="8"/>
+        </w:numPr>
+      </w:pPr>
+      <w:r>
+        <w:t>Can explain the benefit of multi sensor fusion and can draw an example to support the explanation.</w:t>
+      </w:r>
+    </w:p>
+    <w:p>
+      <w:pPr>
+        <w:numPr>
+          <w:ilvl w:val="0"/>
+          <w:numId w:val="8"/>
+        </w:numPr>
+      </w:pPr>
+      <w:r>
+        <w:t>Can explain the basic idea of Markov localization and draw a simple figure to support the explanation.</w:t>
+      </w:r>
+    </w:p>
+    <w:p>
+      <w:pPr>
+        <w:numPr>
+          <w:ilvl w:val="0"/>
+          <w:numId w:val="8"/>
+        </w:numPr>
+      </w:pPr>
+      <w:r>
+        <w:t>Can list at least two SLAM applications.</w:t>
+      </w:r>
+    </w:p>
+    <w:p>
+      <w:pPr>
+        <w:numPr>
+          <w:ilvl w:val="0"/>
+          <w:numId w:val="8"/>
+        </w:numPr>
+      </w:pPr>
+      <w:r>
+        <w:t xml:space="preserve">Can describe the difference between interoceptive and exteroceptive sensors and </w:t>
+      </w:r>
+      <w:proofErr w:type="gramStart"/>
+      <w:r>
+        <w:t>there</w:t>
+      </w:r>
+      <w:proofErr w:type="gramEnd"/>
+      <w:r>
+        <w:t xml:space="preserve"> link with relative or absolute position measurements.</w:t>
+      </w:r>
+    </w:p>
+    <w:p>
+      <w:pPr>
+        <w:numPr>
+          <w:ilvl w:val="0"/>
+          <w:numId w:val="8"/>
+        </w:numPr>
+      </w:pPr>
+      <w:r>
+        <w:t>Can explain how acoustic sensors measure distance; where they are applicable; and their shortcomings.</w:t>
+      </w:r>
+    </w:p>
+    <w:p>
+      <w:pPr>
+        <w:numPr>
+          <w:ilvl w:val="0"/>
+          <w:numId w:val="8"/>
+        </w:numPr>
+      </w:pPr>
+      <w:r>
+        <w:t>Can explain how Laser rangefinders measure distance; where they are applicable; and their shortcomings.</w:t>
+      </w:r>
+    </w:p>
+    <w:p>
+      <w:pPr>
+        <w:numPr>
+          <w:ilvl w:val="0"/>
+          <w:numId w:val="8"/>
+        </w:numPr>
+      </w:pPr>
+      <w:r>
+        <w:t>Can describe how monocular cameras measure distance.</w:t>
+      </w:r>
+    </w:p>
+    <w:p>
+      <w:pPr>
+        <w:numPr>
+          <w:ilvl w:val="0"/>
+          <w:numId w:val="8"/>
+        </w:numPr>
+      </w:pPr>
+      <w:r>
+        <w:t>Can explain the unknown scale factor issue including dimensionless maps.</w:t>
+      </w:r>
+    </w:p>
+    <w:p>
+      <w:pPr>
+        <w:numPr>
+          <w:ilvl w:val="0"/>
+          <w:numId w:val="8"/>
+        </w:numPr>
+      </w:pPr>
+      <w:r>
+        <w:t>Can describe a solution for the unknown scale factor issue.</w:t>
+      </w:r>
+    </w:p>
+    <w:p>
+      <w:pPr>
+        <w:numPr>
+          <w:ilvl w:val="0"/>
+          <w:numId w:val="8"/>
+        </w:numPr>
+      </w:pPr>
+      <w:r>
+        <w:t>Can describe in own words how stereo cameras work.</w:t>
+      </w:r>
+    </w:p>
+    <w:p>
+      <w:pPr>
+        <w:numPr>
+          <w:ilvl w:val="0"/>
+          <w:numId w:val="8"/>
+        </w:numPr>
+      </w:pPr>
+      <w:r>
+        <w:t>Can explain the term FPGA.</w:t>
+      </w:r>
+    </w:p>
+    <w:p>
+      <w:pPr>
+        <w:numPr>
+          <w:ilvl w:val="0"/>
+          <w:numId w:val="8"/>
+        </w:numPr>
+      </w:pPr>
+      <w:r>
+        <w:t>Can describe in own words how RGB-D cameras work, including the difference between structured light and time-of-flight and their shortcomings.</w:t>
+      </w:r>
+    </w:p>
+    <w:p>
+      <w:pPr>
+        <w:numPr>
+          <w:ilvl w:val="0"/>
+          <w:numId w:val="8"/>
+        </w:numPr>
+      </w:pPr>
+      <w:r>
+        <w:t>Can explain the difference between feature maps and occupancy grids.</w:t>
+      </w:r>
+    </w:p>
+    <w:p>
+      <w:pPr>
+        <w:numPr>
+          <w:ilvl w:val="0"/>
+          <w:numId w:val="8"/>
+        </w:numPr>
+      </w:pPr>
+      <w:r>
+        <w:t>Can draw a simple architecture of a SLAM system divided in frond-end and back-end.</w:t>
+      </w:r>
+    </w:p>
+    <w:p>
+      <w:pPr>
+        <w:numPr>
+          <w:ilvl w:val="0"/>
+          <w:numId w:val="8"/>
+        </w:numPr>
+      </w:pPr>
+      <w:r>
+        <w:t>Can explain the difference between sparse and dense Visual SLAM methods.</w:t>
+      </w:r>
+    </w:p>
+    <w:p>
+      <w:pPr>
+        <w:numPr>
+          <w:ilvl w:val="0"/>
+          <w:numId w:val="8"/>
+        </w:numPr>
+      </w:pPr>
+      <w:r>
+        <w:t>Can explain the difference between feature-based and direct Visual SLAM methods.</w:t>
+      </w:r>
+    </w:p>
+    <w:p>
+      <w:pPr>
+        <w:numPr>
+          <w:ilvl w:val="0"/>
+          <w:numId w:val="8"/>
+        </w:numPr>
+      </w:pPr>
+      <w:r>
+        <w:t>Can describe feature extraction and feature matching in context of Visual SLAM methods.</w:t>
+      </w:r>
+    </w:p>
+    <w:p>
+      <w:pPr>
+        <w:numPr>
+          <w:ilvl w:val="0"/>
+          <w:numId w:val="8"/>
+        </w:numPr>
+      </w:pPr>
+      <w:r>
+        <w:t>Can explain loop closure in context of SLAM.</w:t>
+      </w:r>
+    </w:p>
+    <w:p>
+      <w:pPr>
+        <w:numPr>
+          <w:ilvl w:val="0"/>
+          <w:numId w:val="8"/>
+        </w:numPr>
+      </w:pPr>
+      <w:r>
+        <w:t>Can explain why back-end optimization is needed and the difference between camera pose optimization and bundle adjustment.</w:t>
+      </w:r>
+    </w:p>
+    <w:p>
+      <w:pPr>
+        <w:numPr>
+          <w:ilvl w:val="0"/>
+          <w:numId w:val="8"/>
+        </w:numPr>
+      </w:pPr>
+      <w:r>
+        <w:t xml:space="preserve">Can run a </w:t>
       </w:r>
       <w:proofErr w:type="spellStart"/>
       <w:r>
-        <w:t>voor</w:t>
+        <w:t>gmapping</w:t>
       </w:r>
       <w:proofErr w:type="spellEnd"/>
       <w:r>
-        <w:t xml:space="preserve"> </w:t>
+        <w:t xml:space="preserve"> SLAM with the TurtleBot2.</w:t>
+      </w:r>
+    </w:p>
+    <w:p/>
+    <w:p>
+      <w:pPr>
+        <w:rPr>
+          <w:b/>
+          <w:u w:val="single"/>
+        </w:rPr>
+      </w:pPr>
+      <w:r>
+        <w:rPr>
+          <w:b/>
+          <w:u w:val="single"/>
+        </w:rPr>
+        <w:t>Multi Agent Systems, Swarms and ROS2:</w:t>
+      </w:r>
+    </w:p>
+    <w:p>
+      <w:pPr>
+        <w:rPr>
+          <w:u w:val="single"/>
+        </w:rPr>
+      </w:pPr>
+      <w:r>
+        <w:rPr>
+          <w:u w:val="single"/>
+        </w:rPr>
+        <w:t>Goals:</w:t>
+      </w:r>
+    </w:p>
+    <w:p>
+      <w:pPr>
+        <w:numPr>
+          <w:ilvl w:val="0"/>
+          <w:numId w:val="6"/>
+        </w:numPr>
+      </w:pPr>
+      <w:r>
+        <w:lastRenderedPageBreak/>
+        <w:t>Can describe the term multi agent systems.</w:t>
+      </w:r>
+    </w:p>
+    <w:p>
+      <w:pPr>
+        <w:numPr>
+          <w:ilvl w:val="0"/>
+          <w:numId w:val="6"/>
+        </w:numPr>
+      </w:pPr>
+      <w:r>
+        <w:t>Can explain Distributed artificial intelligence; Parallel AI Distributed problem solving and multi-agent-systems (MAS).</w:t>
+      </w:r>
+    </w:p>
+    <w:p>
+      <w:pPr>
+        <w:numPr>
+          <w:ilvl w:val="0"/>
+          <w:numId w:val="6"/>
+        </w:numPr>
+      </w:pPr>
+      <w:r>
+        <w:t>Can describe an agent in the context of MAS.</w:t>
+      </w:r>
+    </w:p>
+    <w:p>
+      <w:pPr>
+        <w:numPr>
+          <w:ilvl w:val="0"/>
+          <w:numId w:val="6"/>
+        </w:numPr>
+      </w:pPr>
+      <w:r>
+        <w:t>Can draw the typical building blocks of an autonomous agent and describe it.</w:t>
+      </w:r>
+    </w:p>
+    <w:p>
+      <w:pPr>
+        <w:numPr>
+          <w:ilvl w:val="0"/>
+          <w:numId w:val="6"/>
+        </w:numPr>
+      </w:pPr>
+      <w:r>
+        <w:t>Can explain the link between agent technology and MAS.</w:t>
+      </w:r>
+    </w:p>
+    <w:p>
+      <w:pPr>
+        <w:numPr>
+          <w:ilvl w:val="0"/>
+          <w:numId w:val="6"/>
+        </w:numPr>
+      </w:pPr>
+      <w:r>
+        <w:t>Can list at least two MAS benefits.</w:t>
+      </w:r>
+    </w:p>
+    <w:p>
+      <w:pPr>
+        <w:numPr>
+          <w:ilvl w:val="0"/>
+          <w:numId w:val="6"/>
+        </w:numPr>
+      </w:pPr>
+      <w:r>
+        <w:t>Can list at least two MAS critical challenges.</w:t>
+      </w:r>
+    </w:p>
+    <w:p>
+      <w:pPr>
+        <w:numPr>
+          <w:ilvl w:val="0"/>
+          <w:numId w:val="6"/>
+        </w:numPr>
+      </w:pPr>
+      <w:r>
+        <w:t>Can explain the difference between homogeneous structure and heterogeneous structure in contact of MAS.</w:t>
+      </w:r>
+    </w:p>
+    <w:p>
+      <w:pPr>
+        <w:numPr>
+          <w:ilvl w:val="0"/>
+          <w:numId w:val="6"/>
+        </w:numPr>
+      </w:pPr>
+      <w:r>
+        <w:t>Can explain the difference between hierarchical organization, holonic agent organization, coalitions teams and in contact of MAS and can draw a figure per type.</w:t>
+      </w:r>
+    </w:p>
+    <w:p>
+      <w:pPr>
+        <w:numPr>
+          <w:ilvl w:val="0"/>
+          <w:numId w:val="6"/>
+        </w:numPr>
+      </w:pPr>
+      <w:r>
+        <w:t xml:space="preserve">Can describe the difference between local communication and backboards in context of MAS using </w:t>
       </w:r>
       <w:proofErr w:type="spellStart"/>
       <w:r>
-        <w:t>te</w:t>
+        <w:t>self drawn</w:t>
       </w:r>
       <w:proofErr w:type="spellEnd"/>
       <w:r>
-        <w:t xml:space="preserve"> </w:t>
+        <w:t xml:space="preserve"> figures to support the explanation.</w:t>
+      </w:r>
+    </w:p>
+    <w:p>
+      <w:pPr>
+        <w:numPr>
+          <w:ilvl w:val="0"/>
+          <w:numId w:val="6"/>
+        </w:numPr>
+      </w:pPr>
+      <w:r>
+        <w:t xml:space="preserve">Can describe blackboards in a multi computer setup using </w:t>
       </w:r>
       <w:proofErr w:type="spellStart"/>
       <w:r>
-        <w:t>communiceren</w:t>
+        <w:t>self drawn</w:t>
       </w:r>
       <w:proofErr w:type="spellEnd"/>
       <w:r>
-        <w:t xml:space="preserve"> met </w:t>
-      </w:r>
-      <w:proofErr w:type="spellStart"/>
-      <w:r>
-        <w:t>een</w:t>
-      </w:r>
-      <w:proofErr w:type="spellEnd"/>
-      <w:r>
-        <w:t xml:space="preserve"> flight controller met </w:t>
-      </w:r>
-      <w:proofErr w:type="spellStart"/>
-      <w:r>
-        <w:t>behulp</w:t>
-      </w:r>
-      <w:proofErr w:type="spellEnd"/>
-      <w:r>
-        <w:t xml:space="preserve"> van het </w:t>
-      </w:r>
-      <w:proofErr w:type="spellStart"/>
-      <w:r>
-        <w:t>MAVLink</w:t>
-      </w:r>
-      <w:proofErr w:type="spellEnd"/>
-      <w:r>
-        <w:t xml:space="preserve"> protocol. </w:t>
-      </w:r>
-      <w:r>
-        <w:rPr>
-          <w:lang w:val="nl-BE"/>
-        </w:rPr>
-        <w:t xml:space="preserve">Door dit doen ontvangt de companion computer alle MAVLink-gegevens die door de autopilot </w:t>
-      </w:r>
-      <w:r>
-        <w:rPr>
-          <w:lang w:val="nl-BE"/>
-        </w:rPr>
-        <w:t>zijn geproduceerd en kunnen deze gebruiken om intelligente beslissingen te nemen tijdens de vl</w:t>
-      </w:r>
-      <w:r>
-        <w:rPr>
-          <w:lang w:val="nl-BE"/>
-        </w:rPr>
-        <w:t>ucht.</w:t>
-      </w:r>
-    </w:p>
-    <w:p>
-      <w:pPr>
-        <w:rPr>
-          <w:lang w:val="nl-BE"/>
-        </w:rPr>
-      </w:pPr>
-    </w:p>
-    <w:p>
-      <w:pPr>
-        <w:rPr>
-          <w:b/>
-          <w:u w:val="single"/>
-        </w:rPr>
-      </w:pPr>
-      <w:r>
-        <w:rPr>
-          <w:b/>
-          <w:u w:val="single"/>
-        </w:rPr>
-        <w:t>Simultaneous localization and mapping:</w:t>
-      </w:r>
-    </w:p>
-    <w:p>
-      <w:pPr>
-        <w:rPr>
-          <w:u w:val="single"/>
-        </w:rPr>
-      </w:pPr>
-      <w:r>
-        <w:rPr>
-          <w:u w:val="single"/>
-        </w:rPr>
-        <w:t>Goals:</w:t>
-      </w:r>
-    </w:p>
-    <w:p>
-      <w:pPr>
-        <w:numPr>
-          <w:ilvl w:val="0"/>
-          <w:numId w:val="8"/>
-        </w:numPr>
-      </w:pPr>
-      <w:r>
-        <w:t xml:space="preserve">Can describe in own words the SLAM problem </w:t>
-      </w:r>
-      <w:r>
-        <w:t>including its components (mapping and localization).</w:t>
-      </w:r>
-    </w:p>
-    <w:p>
-      <w:pPr>
-        <w:numPr>
-          <w:ilvl w:val="0"/>
-          <w:numId w:val="8"/>
-        </w:numPr>
-      </w:pPr>
-      <w:r>
-        <w:t>Can explain the link between SLAM and the “chicken-egg” problem.</w:t>
-      </w:r>
-    </w:p>
-    <w:p>
-      <w:pPr>
-        <w:numPr>
-          <w:ilvl w:val="0"/>
-          <w:numId w:val="8"/>
-        </w:numPr>
-      </w:pPr>
-      <w:r>
-        <w:t>Can describe and explain the accumulation of uncertainty in context of sensors.</w:t>
-      </w:r>
-    </w:p>
-    <w:p>
-      <w:pPr>
-        <w:numPr>
-          <w:ilvl w:val="0"/>
-          <w:numId w:val="8"/>
-        </w:numPr>
-      </w:pPr>
-      <w:r>
-        <w:t>Can explain long-term position estimation without a priori</w:t>
-      </w:r>
-      <w:r>
-        <w:t xml:space="preserve"> information.</w:t>
-      </w:r>
-    </w:p>
-    <w:p>
-      <w:pPr>
-        <w:numPr>
-          <w:ilvl w:val="0"/>
-          <w:numId w:val="8"/>
-        </w:numPr>
-      </w:pPr>
-      <w:r>
-        <w:t>Can describe and explain the accumulation of uncertainty in context of SLAM.</w:t>
-      </w:r>
-    </w:p>
-    <w:p>
-      <w:pPr>
-        <w:numPr>
-          <w:ilvl w:val="0"/>
-          <w:numId w:val="8"/>
-        </w:numPr>
-      </w:pPr>
-      <w:r>
-        <w:t>Knows that there are multiple estimation methods, for example Kalman and Particle (How they work is out of scope!).</w:t>
-      </w:r>
-    </w:p>
-    <w:p>
-      <w:pPr>
-        <w:numPr>
-          <w:ilvl w:val="0"/>
-          <w:numId w:val="8"/>
-        </w:numPr>
-      </w:pPr>
-      <w:r>
-        <w:t>Can divide localization methods starting from the</w:t>
-      </w:r>
-      <w:r>
-        <w:t xml:space="preserve"> position acquisition.</w:t>
-      </w:r>
-    </w:p>
-    <w:p>
-      <w:pPr>
-        <w:numPr>
-          <w:ilvl w:val="0"/>
-          <w:numId w:val="8"/>
-        </w:numPr>
-      </w:pPr>
-      <w:r>
-        <w:lastRenderedPageBreak/>
-        <w:t>Can explain in own words relative and absolute positioning and the difference between them.</w:t>
-      </w:r>
-    </w:p>
-    <w:p>
-      <w:pPr>
-        <w:numPr>
-          <w:ilvl w:val="0"/>
-          <w:numId w:val="8"/>
-        </w:numPr>
-      </w:pPr>
-      <w:r>
-        <w:t>Can explain odometry and inertial navigation in context of absolute position measurement.</w:t>
-      </w:r>
-    </w:p>
-    <w:p>
-      <w:pPr>
-        <w:numPr>
-          <w:ilvl w:val="0"/>
-          <w:numId w:val="8"/>
-        </w:numPr>
-      </w:pPr>
-      <w:r>
-        <w:t>Can explain beacons and visions systems in context of absolute position measurement.</w:t>
-      </w:r>
-    </w:p>
-    <w:p>
-      <w:pPr>
-        <w:numPr>
-          <w:ilvl w:val="0"/>
-          <w:numId w:val="8"/>
-        </w:numPr>
-      </w:pPr>
-      <w:r>
-        <w:t>Can describe odometry and give an example.</w:t>
-      </w:r>
-    </w:p>
-    <w:p>
-      <w:pPr>
-        <w:numPr>
-          <w:ilvl w:val="0"/>
-          <w:numId w:val="8"/>
-        </w:numPr>
-      </w:pPr>
-      <w:r>
-        <w:t>Can explain dead reckoning.</w:t>
-      </w:r>
-    </w:p>
-    <w:p>
-      <w:pPr>
-        <w:numPr>
-          <w:ilvl w:val="0"/>
-          <w:numId w:val="8"/>
-        </w:numPr>
-      </w:pPr>
-      <w:r>
-        <w:t>Can explain inertial navigation including the term IMU.</w:t>
-      </w:r>
-    </w:p>
-    <w:p>
-      <w:pPr>
-        <w:numPr>
-          <w:ilvl w:val="0"/>
-          <w:numId w:val="8"/>
-        </w:numPr>
-      </w:pPr>
-      <w:r>
-        <w:t>Can pinpoint the most significant error sour</w:t>
-      </w:r>
-      <w:r>
-        <w:t>ce of rotary encoders.</w:t>
-      </w:r>
-    </w:p>
-    <w:p>
-      <w:pPr>
-        <w:numPr>
-          <w:ilvl w:val="0"/>
-          <w:numId w:val="8"/>
-        </w:numPr>
-      </w:pPr>
-      <w:r>
-        <w:t>Can explain drive and other issues with IMUs.</w:t>
-      </w:r>
-    </w:p>
-    <w:p>
-      <w:pPr>
-        <w:numPr>
-          <w:ilvl w:val="0"/>
-          <w:numId w:val="8"/>
-        </w:numPr>
-      </w:pPr>
-      <w:r>
-        <w:t xml:space="preserve">Can explain the link between LIDAR, optical sensors, </w:t>
-      </w:r>
-      <w:proofErr w:type="spellStart"/>
-      <w:r>
-        <w:t>WiFi</w:t>
-      </w:r>
-      <w:proofErr w:type="spellEnd"/>
-      <w:r>
-        <w:t>, GPS and absolute positioning measurement.</w:t>
-      </w:r>
-    </w:p>
-    <w:p>
-      <w:pPr>
-        <w:numPr>
-          <w:ilvl w:val="0"/>
-          <w:numId w:val="8"/>
-        </w:numPr>
-      </w:pPr>
-      <w:r>
-        <w:t xml:space="preserve">Can explain why </w:t>
-      </w:r>
-      <w:proofErr w:type="spellStart"/>
-      <w:r>
-        <w:t>WiFi</w:t>
-      </w:r>
-      <w:proofErr w:type="spellEnd"/>
-      <w:r>
-        <w:t xml:space="preserve"> isn’t a good sensor in the context of SLAM.</w:t>
-      </w:r>
-    </w:p>
-    <w:p>
-      <w:pPr>
-        <w:numPr>
-          <w:ilvl w:val="0"/>
-          <w:numId w:val="8"/>
-        </w:numPr>
-      </w:pPr>
-      <w:r>
-        <w:t>Can list at least two issues with GPS sensors.</w:t>
-      </w:r>
-    </w:p>
-    <w:p>
-      <w:pPr>
-        <w:numPr>
-          <w:ilvl w:val="0"/>
-          <w:numId w:val="8"/>
-        </w:numPr>
-      </w:pPr>
-      <w:r>
-        <w:t>Can describe in own words the term Visual Odometry (VO).</w:t>
-      </w:r>
-    </w:p>
-    <w:p>
-      <w:pPr>
-        <w:numPr>
-          <w:ilvl w:val="0"/>
-          <w:numId w:val="8"/>
-        </w:numPr>
-      </w:pPr>
-      <w:r>
-        <w:t>Can explain the difference between monocular and stereo cameras in the context of VO.</w:t>
-      </w:r>
-    </w:p>
-    <w:p>
-      <w:pPr>
-        <w:numPr>
-          <w:ilvl w:val="0"/>
-          <w:numId w:val="8"/>
-        </w:numPr>
-      </w:pPr>
-      <w:r>
-        <w:t>Can explain the difference between feature based and direct method</w:t>
-      </w:r>
-      <w:r>
-        <w:t xml:space="preserve"> in the context of VO.</w:t>
-      </w:r>
-    </w:p>
-    <w:p>
-      <w:pPr>
-        <w:numPr>
-          <w:ilvl w:val="0"/>
-          <w:numId w:val="8"/>
-        </w:numPr>
-      </w:pPr>
-      <w:r>
-        <w:t>Can describe visual inertial odometry in own words.</w:t>
-      </w:r>
-    </w:p>
-    <w:p>
-      <w:pPr>
-        <w:numPr>
-          <w:ilvl w:val="0"/>
-          <w:numId w:val="8"/>
-        </w:numPr>
-      </w:pPr>
-      <w:r>
-        <w:t>Can describe (a 6 step) generic VO algorithm.</w:t>
-      </w:r>
-    </w:p>
-    <w:p>
-      <w:pPr>
-        <w:numPr>
-          <w:ilvl w:val="0"/>
-          <w:numId w:val="8"/>
-        </w:numPr>
-      </w:pPr>
-      <w:r>
-        <w:t xml:space="preserve">Can explain </w:t>
-      </w:r>
-      <w:proofErr w:type="spellStart"/>
-      <w:r>
-        <w:t>egomotion</w:t>
-      </w:r>
-      <w:proofErr w:type="spellEnd"/>
-      <w:r>
-        <w:t>.</w:t>
-      </w:r>
-    </w:p>
-    <w:p>
-      <w:pPr>
-        <w:numPr>
-          <w:ilvl w:val="0"/>
-          <w:numId w:val="8"/>
-        </w:numPr>
-      </w:pPr>
-      <w:r>
-        <w:t>Can explain the benefit of multi sensor fusion and can draw an example to support the explanation.</w:t>
-      </w:r>
-    </w:p>
-    <w:p>
-      <w:pPr>
-        <w:numPr>
-          <w:ilvl w:val="0"/>
-          <w:numId w:val="8"/>
-        </w:numPr>
-      </w:pPr>
-      <w:r>
-        <w:t>Can explain t</w:t>
-      </w:r>
-      <w:r>
-        <w:t>he basic idea of Markov localization and draw a simple figure to support the explanation.</w:t>
-      </w:r>
-    </w:p>
-    <w:p>
-      <w:pPr>
-        <w:numPr>
-          <w:ilvl w:val="0"/>
-          <w:numId w:val="8"/>
-        </w:numPr>
-      </w:pPr>
-      <w:r>
-        <w:t>Can list at least two SLAM applications.</w:t>
-      </w:r>
-    </w:p>
-    <w:p>
-      <w:pPr>
-        <w:numPr>
-          <w:ilvl w:val="0"/>
-          <w:numId w:val="8"/>
-        </w:numPr>
-      </w:pPr>
-      <w:r>
-        <w:t xml:space="preserve">Can describe the difference between interoceptive and exteroceptive sensors and </w:t>
+        <w:t xml:space="preserve"> figure to support the explanation.</w:t>
+      </w:r>
+    </w:p>
+    <w:p>
+      <w:pPr>
+        <w:numPr>
+          <w:ilvl w:val="0"/>
+          <w:numId w:val="6"/>
+        </w:numPr>
+      </w:pPr>
+      <w:r>
+        <w:t>Can describe hierarchical state machine.</w:t>
+      </w:r>
+    </w:p>
+    <w:p>
+      <w:pPr>
+        <w:numPr>
+          <w:ilvl w:val="0"/>
+          <w:numId w:val="6"/>
+        </w:numPr>
+      </w:pPr>
+      <w:r>
+        <w:t>Can create a simple hierarchical state machine using the SMACH library.</w:t>
+      </w:r>
+    </w:p>
+    <w:p>
+      <w:pPr>
+        <w:numPr>
+          <w:ilvl w:val="0"/>
+          <w:numId w:val="6"/>
+        </w:numPr>
+      </w:pPr>
+      <w:r>
+        <w:t>Can describe active learning, reactive learning and learning based on consequence in context of MAS.</w:t>
+      </w:r>
+    </w:p>
+    <w:p>
+      <w:pPr>
+        <w:numPr>
+          <w:ilvl w:val="0"/>
+          <w:numId w:val="6"/>
+        </w:numPr>
+      </w:pPr>
+      <w:r>
+        <w:t>Can describe the term Swarms.</w:t>
+      </w:r>
+    </w:p>
+    <w:p>
+      <w:pPr>
+        <w:numPr>
+          <w:ilvl w:val="0"/>
+          <w:numId w:val="6"/>
+        </w:numPr>
+      </w:pPr>
+      <w:r>
+        <w:t>Can draw a simple representation of the ROS1 and ROS2 architecture to depict the differences.</w:t>
+      </w:r>
+    </w:p>
+    <w:p>
+      <w:pPr>
+        <w:numPr>
+          <w:ilvl w:val="0"/>
+          <w:numId w:val="6"/>
+        </w:numPr>
+      </w:pPr>
+      <w:r>
+        <w:t>Can explain the differences between the ROS1 and ROS2 architectures.</w:t>
+      </w:r>
+    </w:p>
+    <w:p>
+      <w:pPr>
+        <w:numPr>
+          <w:ilvl w:val="0"/>
+          <w:numId w:val="6"/>
+        </w:numPr>
+      </w:pPr>
+      <w:r>
+        <w:t xml:space="preserve">Can draw a figure depicting the ROS2, DDS, UDP/IP and Ethernet stack and an OSI </w:t>
       </w:r>
       <w:proofErr w:type="gramStart"/>
       <w:r>
-        <w:t>there</w:t>
+        <w:t>7 layer</w:t>
       </w:r>
       <w:proofErr w:type="gramEnd"/>
       <w:r>
-        <w:t xml:space="preserve"> link with relative or absolute position</w:t>
-      </w:r>
-      <w:r>
-        <w:t xml:space="preserve"> measurements.</w:t>
-      </w:r>
-    </w:p>
-    <w:p>
-      <w:pPr>
-        <w:numPr>
-          <w:ilvl w:val="0"/>
-          <w:numId w:val="8"/>
-        </w:numPr>
-      </w:pPr>
-      <w:r>
-        <w:t>Can explain how acoustic sensors measure distance; where they are applicable; and their shortcomings.</w:t>
-      </w:r>
-    </w:p>
-    <w:p>
-      <w:pPr>
-        <w:numPr>
-          <w:ilvl w:val="0"/>
-          <w:numId w:val="8"/>
-        </w:numPr>
-      </w:pPr>
-      <w:r>
-        <w:t>Can explain how Laser rangefinders measure distance; where they are applicable; and their shortcomings.</w:t>
-      </w:r>
-    </w:p>
-    <w:p>
-      <w:pPr>
-        <w:numPr>
-          <w:ilvl w:val="0"/>
-          <w:numId w:val="8"/>
-        </w:numPr>
-      </w:pPr>
-      <w:r>
-        <w:t xml:space="preserve">Can describe how monocular cameras </w:t>
-      </w:r>
-      <w:r>
-        <w:t>measure distance.</w:t>
-      </w:r>
-    </w:p>
-    <w:p>
-      <w:pPr>
-        <w:numPr>
-          <w:ilvl w:val="0"/>
-          <w:numId w:val="8"/>
-        </w:numPr>
-      </w:pPr>
-      <w:r>
-        <w:t>Can explain the unknown scale factor issue including dimensionless maps.</w:t>
-      </w:r>
-    </w:p>
-    <w:p>
-      <w:pPr>
-        <w:numPr>
-          <w:ilvl w:val="0"/>
-          <w:numId w:val="8"/>
-        </w:numPr>
-      </w:pPr>
-      <w:r>
-        <w:t>Can describe a solution for the unknown scale factor issue.</w:t>
-      </w:r>
-    </w:p>
-    <w:p>
-      <w:pPr>
-        <w:numPr>
-          <w:ilvl w:val="0"/>
-          <w:numId w:val="8"/>
-        </w:numPr>
-      </w:pPr>
-      <w:r>
-        <w:t>Can describe in own words how stereo cameras work.</w:t>
-      </w:r>
-    </w:p>
-    <w:p>
-      <w:pPr>
-        <w:numPr>
-          <w:ilvl w:val="0"/>
-          <w:numId w:val="8"/>
-        </w:numPr>
-      </w:pPr>
-      <w:r>
-        <w:t>Can explain the term FPGA.</w:t>
-      </w:r>
-    </w:p>
-    <w:p>
-      <w:pPr>
-        <w:numPr>
-          <w:ilvl w:val="0"/>
-          <w:numId w:val="8"/>
-        </w:numPr>
-      </w:pPr>
-      <w:r>
-        <w:t>Can describe in own words h</w:t>
-      </w:r>
-      <w:r>
-        <w:t>ow RGB-D cameras work, including the difference between structured light and time-of-flight and their shortcomings.</w:t>
-      </w:r>
-    </w:p>
-    <w:p>
-      <w:pPr>
-        <w:numPr>
-          <w:ilvl w:val="0"/>
-          <w:numId w:val="8"/>
-        </w:numPr>
-      </w:pPr>
-      <w:r>
-        <w:t>Can explain the difference between feature maps and occupancy grids.</w:t>
-      </w:r>
-    </w:p>
-    <w:p>
-      <w:pPr>
-        <w:numPr>
-          <w:ilvl w:val="0"/>
-          <w:numId w:val="8"/>
-        </w:numPr>
-      </w:pPr>
-      <w:r>
-        <w:t>Can draw a simple architecture of a SLAM system divided in frond-end an</w:t>
-      </w:r>
-      <w:r>
-        <w:t>d back-end.</w:t>
-      </w:r>
-    </w:p>
-    <w:p>
-      <w:pPr>
-        <w:numPr>
-          <w:ilvl w:val="0"/>
-          <w:numId w:val="8"/>
-        </w:numPr>
-      </w:pPr>
-      <w:r>
-        <w:t>Can explain the difference between sparse and dense Visual SLAM methods.</w:t>
-      </w:r>
-    </w:p>
-    <w:p>
-      <w:pPr>
-        <w:numPr>
-          <w:ilvl w:val="0"/>
-          <w:numId w:val="8"/>
-        </w:numPr>
-      </w:pPr>
-      <w:r>
-        <w:t>Can explain the difference between feature-based and direct Visual SLAM methods.</w:t>
-      </w:r>
-    </w:p>
-    <w:p>
-      <w:pPr>
-        <w:numPr>
-          <w:ilvl w:val="0"/>
-          <w:numId w:val="8"/>
-        </w:numPr>
-      </w:pPr>
-      <w:r>
-        <w:lastRenderedPageBreak/>
-        <w:t>Can describe feature extraction and feature matching in context of Visual SLAM methods.</w:t>
-      </w:r>
-    </w:p>
-    <w:p>
-      <w:pPr>
-        <w:numPr>
-          <w:ilvl w:val="0"/>
-          <w:numId w:val="8"/>
-        </w:numPr>
-      </w:pPr>
-      <w:r>
-        <w:t>Can explain loop closure in context of SLAM.</w:t>
-      </w:r>
-    </w:p>
-    <w:p>
-      <w:pPr>
-        <w:numPr>
-          <w:ilvl w:val="0"/>
-          <w:numId w:val="8"/>
-        </w:numPr>
-      </w:pPr>
-      <w:r>
-        <w:t>Can explain why back-end optimization is needed and the difference between camera pose optimization and bundle adjustment.</w:t>
-      </w:r>
-    </w:p>
-    <w:p>
-      <w:pPr>
-        <w:numPr>
-          <w:ilvl w:val="0"/>
-          <w:numId w:val="8"/>
-        </w:numPr>
-      </w:pPr>
-      <w:r>
-        <w:t xml:space="preserve">Can run a </w:t>
-      </w:r>
-      <w:proofErr w:type="spellStart"/>
-      <w:r>
-        <w:t>gmapping</w:t>
-      </w:r>
-      <w:proofErr w:type="spellEnd"/>
-      <w:r>
-        <w:t xml:space="preserve"> SLAM with the TurtleBot2.</w:t>
-      </w:r>
-    </w:p>
-    <w:p/>
-    <w:p>
-      <w:pPr>
-        <w:rPr>
-          <w:b/>
-          <w:u w:val="single"/>
-        </w:rPr>
-      </w:pPr>
-      <w:r>
-        <w:rPr>
-          <w:b/>
-          <w:u w:val="single"/>
-        </w:rPr>
-        <w:t>Multi Agent Systems, Swarms and ROS2:</w:t>
-      </w:r>
-    </w:p>
-    <w:p>
-      <w:pPr>
-        <w:rPr>
-          <w:u w:val="single"/>
-        </w:rPr>
-      </w:pPr>
-      <w:r>
-        <w:rPr>
-          <w:u w:val="single"/>
-        </w:rPr>
-        <w:t>Goals:</w:t>
-      </w:r>
-    </w:p>
-    <w:p>
-      <w:pPr>
-        <w:numPr>
-          <w:ilvl w:val="0"/>
-          <w:numId w:val="6"/>
-        </w:numPr>
-      </w:pPr>
-      <w:r>
-        <w:t>Can describe the term multi agent systems.</w:t>
-      </w:r>
-    </w:p>
-    <w:p>
-      <w:pPr>
-        <w:numPr>
-          <w:ilvl w:val="0"/>
-          <w:numId w:val="6"/>
-        </w:numPr>
-      </w:pPr>
-      <w:r>
-        <w:t>Can explain Distributed artificial intelligence; Parallel AI Distributed problem solving and multi-agent-systems (MAS).</w:t>
-      </w:r>
-    </w:p>
-    <w:p>
-      <w:pPr>
-        <w:numPr>
-          <w:ilvl w:val="0"/>
-          <w:numId w:val="6"/>
-        </w:numPr>
-      </w:pPr>
-      <w:r>
-        <w:t>Ca</w:t>
-      </w:r>
-      <w:r>
-        <w:t>n describe an agent in the context of MAS.</w:t>
-      </w:r>
-    </w:p>
-    <w:p>
-      <w:pPr>
-        <w:numPr>
-          <w:ilvl w:val="0"/>
-          <w:numId w:val="6"/>
-        </w:numPr>
-      </w:pPr>
-      <w:r>
-        <w:t>Can draw the typical building blocks of an autonomous agent and describe it.</w:t>
-      </w:r>
-    </w:p>
-    <w:p>
-      <w:pPr>
-        <w:numPr>
-          <w:ilvl w:val="0"/>
-          <w:numId w:val="6"/>
-        </w:numPr>
-      </w:pPr>
-      <w:r>
-        <w:t>Can explain the link between agent technology and MAS.</w:t>
-      </w:r>
-    </w:p>
-    <w:p>
-      <w:pPr>
-        <w:numPr>
-          <w:ilvl w:val="0"/>
-          <w:numId w:val="6"/>
-        </w:numPr>
-      </w:pPr>
-      <w:r>
-        <w:t>Can list at least two MAS benefits.</w:t>
-      </w:r>
-    </w:p>
-    <w:p>
-      <w:pPr>
-        <w:numPr>
-          <w:ilvl w:val="0"/>
-          <w:numId w:val="6"/>
-        </w:numPr>
-      </w:pPr>
-      <w:r>
-        <w:t>Can list at least two MAS critical challenges</w:t>
-      </w:r>
-      <w:r>
-        <w:t>.</w:t>
-      </w:r>
-    </w:p>
-    <w:p>
-      <w:pPr>
-        <w:numPr>
-          <w:ilvl w:val="0"/>
-          <w:numId w:val="6"/>
-        </w:numPr>
-      </w:pPr>
-      <w:r>
-        <w:t>Can explain the difference between homogeneous structure and heterogeneous structure in contact of MAS.</w:t>
-      </w:r>
-    </w:p>
-    <w:p>
-      <w:pPr>
-        <w:numPr>
-          <w:ilvl w:val="0"/>
-          <w:numId w:val="6"/>
-        </w:numPr>
-      </w:pPr>
-      <w:r>
-        <w:t>Can explain the difference between hierarchical organization, holonic agent organization, coalitions teams and in contact of MAS and can draw a figure</w:t>
-      </w:r>
-      <w:r>
-        <w:t xml:space="preserve"> per type.</w:t>
-      </w:r>
-    </w:p>
-    <w:p>
-      <w:pPr>
-        <w:numPr>
-          <w:ilvl w:val="0"/>
-          <w:numId w:val="6"/>
-        </w:numPr>
-      </w:pPr>
-      <w:r>
-        <w:t xml:space="preserve">Can describe the difference between local communication and backboards in context of MAS using </w:t>
-      </w:r>
-      <w:proofErr w:type="spellStart"/>
-      <w:r>
-        <w:t>self drawn</w:t>
-      </w:r>
-      <w:proofErr w:type="spellEnd"/>
-      <w:r>
-        <w:t xml:space="preserve"> figures to support the explanation.</w:t>
-      </w:r>
-    </w:p>
-    <w:p>
-      <w:pPr>
-        <w:numPr>
-          <w:ilvl w:val="0"/>
-          <w:numId w:val="6"/>
-        </w:numPr>
-      </w:pPr>
-      <w:r>
-        <w:t xml:space="preserve">Can describe blackboards in a multi computer setup using </w:t>
-      </w:r>
-      <w:proofErr w:type="spellStart"/>
-      <w:r>
-        <w:t>self drawn</w:t>
-      </w:r>
-      <w:proofErr w:type="spellEnd"/>
-      <w:r>
-        <w:t xml:space="preserve"> figure to support the explanation.</w:t>
-      </w:r>
-    </w:p>
-    <w:p>
-      <w:pPr>
-        <w:numPr>
-          <w:ilvl w:val="0"/>
-          <w:numId w:val="6"/>
-        </w:numPr>
-      </w:pPr>
-      <w:r>
-        <w:t>Can describe hierarchical state machine.</w:t>
-      </w:r>
-    </w:p>
-    <w:p>
-      <w:pPr>
-        <w:numPr>
-          <w:ilvl w:val="0"/>
-          <w:numId w:val="6"/>
-        </w:numPr>
-      </w:pPr>
-      <w:r>
-        <w:t>Can create a simple hierarchical state machine using the SMACH library.</w:t>
-      </w:r>
-    </w:p>
-    <w:p>
-      <w:pPr>
-        <w:numPr>
-          <w:ilvl w:val="0"/>
-          <w:numId w:val="6"/>
-        </w:numPr>
-      </w:pPr>
-      <w:r>
-        <w:t>Can describe active learning, reactive learning and learning based on consequence in context of MAS.</w:t>
-      </w:r>
-    </w:p>
-    <w:p>
-      <w:pPr>
-        <w:numPr>
-          <w:ilvl w:val="0"/>
-          <w:numId w:val="6"/>
-        </w:numPr>
-      </w:pPr>
-      <w:r>
-        <w:t>Can describe the term Swarms.</w:t>
-      </w:r>
-    </w:p>
-    <w:p>
-      <w:pPr>
-        <w:numPr>
-          <w:ilvl w:val="0"/>
-          <w:numId w:val="6"/>
-        </w:numPr>
-      </w:pPr>
-      <w:r>
-        <w:t>Can draw a simple representation of the ROS1 and ROS2 architecture to depict the differences.</w:t>
-      </w:r>
-    </w:p>
-    <w:p>
-      <w:pPr>
-        <w:numPr>
-          <w:ilvl w:val="0"/>
-          <w:numId w:val="6"/>
-        </w:numPr>
-      </w:pPr>
-      <w:r>
-        <w:t>Can explain the differences between the ROS1 and ROS2 architectures.</w:t>
-      </w:r>
-    </w:p>
-    <w:p>
-      <w:pPr>
-        <w:numPr>
-          <w:ilvl w:val="0"/>
-          <w:numId w:val="6"/>
-        </w:numPr>
-      </w:pPr>
-      <w:r>
-        <w:t xml:space="preserve">Can draw a figure depicting the ROS2, DDS, UDP/IP and Ethernet stack and an OSI </w:t>
-      </w:r>
-      <w:proofErr w:type="gramStart"/>
-      <w:r>
-        <w:t>7 layer</w:t>
-      </w:r>
-      <w:proofErr w:type="gramEnd"/>
-      <w:r>
-        <w:t xml:space="preserve"> model</w:t>
-      </w:r>
-      <w:r>
-        <w:t>.</w:t>
+        <w:t xml:space="preserve"> model.</w:t>
       </w:r>
     </w:p>
     <w:p>
@@ -5152,8 +5861,85 @@
         <w:rPr>
           <w:u w:val="single"/>
         </w:rPr>
+        <w:t>Goals:</w:t>
+      </w:r>
+    </w:p>
+    <w:p>
+      <w:pPr>
+        <w:numPr>
+          <w:ilvl w:val="0"/>
+          <w:numId w:val="3"/>
+        </w:numPr>
+      </w:pPr>
+      <w:r>
+        <w:t>Can explain why computer vision is hard.</w:t>
+      </w:r>
+    </w:p>
+    <w:p>
+      <w:pPr>
+        <w:numPr>
+          <w:ilvl w:val="0"/>
+          <w:numId w:val="3"/>
+        </w:numPr>
+      </w:pPr>
+      <w:r>
+        <w:t>Can, by using an example, explain why having no prior knowledge could be a problem for Neural Networks and how to solve it.</w:t>
+      </w:r>
+    </w:p>
+    <w:p>
+      <w:pPr>
+        <w:numPr>
+          <w:ilvl w:val="0"/>
+          <w:numId w:val="3"/>
+        </w:numPr>
+      </w:pPr>
+      <w:r>
+        <w:t>Can explain the need for edge cases in an image dataset.</w:t>
+      </w:r>
+    </w:p>
+    <w:p>
+      <w:pPr>
+        <w:numPr>
+          <w:ilvl w:val="0"/>
+          <w:numId w:val="3"/>
+        </w:numPr>
+      </w:pPr>
+      <w:r>
+        <w:t>Can give an example which can occur when using a dataset build out of uniform samples.</w:t>
+      </w:r>
+    </w:p>
+    <w:p>
+      <w:pPr>
+        <w:numPr>
+          <w:ilvl w:val="0"/>
+          <w:numId w:val="3"/>
+        </w:numPr>
+      </w:pPr>
+      <w:r>
+        <w:t>Can explain the benefit of using simulations in the context of RL.</w:t>
+      </w:r>
+    </w:p>
+    <w:p>
+      <w:pPr>
+        <w:numPr>
+          <w:ilvl w:val="0"/>
+          <w:numId w:val="3"/>
+        </w:numPr>
+      </w:pPr>
+      <w:r>
+        <w:t>Can describe why simulations are hard in context of RL and Robotics.</w:t>
+      </w:r>
+    </w:p>
+    <w:p>
+      <w:pPr>
+        <w:numPr>
+          <w:ilvl w:val="0"/>
+          <w:numId w:val="3"/>
+        </w:numPr>
+      </w:pPr>
+      <w:r>
         <w:lastRenderedPageBreak/>
-        <w:t>Goals:</w:t>
+        <w:t>Can explain how Tesla is able to accumulate so much annotated (training) data.</w:t>
       </w:r>
     </w:p>
     <w:p>
@@ -5164,7 +5950,7 @@
         </w:numPr>
       </w:pPr>
       <w:r>
-        <w:t>Can explain why computer vision is hard.</w:t>
+        <w:t>Can describe what reinforcement learning (RL) is, including: action, observation and reward.</w:t>
       </w:r>
     </w:p>
     <w:p>
@@ -5175,7 +5961,7 @@
         </w:numPr>
       </w:pPr>
       <w:r>
-        <w:t>Can, by using an example, explain why having no prior knowledge could be a problem for Neural Networks and how to solve it.</w:t>
+        <w:t>Can list and describe four RL examples.</w:t>
       </w:r>
     </w:p>
     <w:p>
@@ -5186,97 +5972,11 @@
         </w:numPr>
       </w:pPr>
       <w:r>
-        <w:t>Can explain the need for edge cases in an im</w:t>
-      </w:r>
-      <w:r>
-        <w:t>age dataset.</w:t>
-      </w:r>
-    </w:p>
-    <w:p>
-      <w:pPr>
-        <w:numPr>
-          <w:ilvl w:val="0"/>
-          <w:numId w:val="3"/>
-        </w:numPr>
-      </w:pPr>
-      <w:r>
-        <w:t>Can give an example which can occur when using a dataset build out of uniform samples.</w:t>
-      </w:r>
-    </w:p>
-    <w:p>
-      <w:pPr>
-        <w:numPr>
-          <w:ilvl w:val="0"/>
-          <w:numId w:val="3"/>
-        </w:numPr>
-      </w:pPr>
-      <w:r>
-        <w:t>Can explain the benefit of using simulations in the context of RL.</w:t>
-      </w:r>
-    </w:p>
-    <w:p>
-      <w:pPr>
-        <w:numPr>
-          <w:ilvl w:val="0"/>
-          <w:numId w:val="3"/>
-        </w:numPr>
-      </w:pPr>
-      <w:r>
-        <w:t>Can describe why simulations are hard in context of RL and Robotics.</w:t>
-      </w:r>
-    </w:p>
-    <w:p>
-      <w:pPr>
-        <w:numPr>
-          <w:ilvl w:val="0"/>
-          <w:numId w:val="3"/>
-        </w:numPr>
-      </w:pPr>
-      <w:r>
-        <w:t>Can explain how Tesl</w:t>
-      </w:r>
-      <w:r>
-        <w:t>a is able to accumulate so much annotated (training) data.</w:t>
-      </w:r>
-    </w:p>
-    <w:p>
-      <w:pPr>
-        <w:numPr>
-          <w:ilvl w:val="0"/>
-          <w:numId w:val="3"/>
-        </w:numPr>
-      </w:pPr>
-      <w:r>
-        <w:t>Can describe what reinforcement learning (RL) is, including: action, observation and reward.</w:t>
-      </w:r>
-    </w:p>
-    <w:p>
-      <w:pPr>
-        <w:numPr>
-          <w:ilvl w:val="0"/>
-          <w:numId w:val="3"/>
-        </w:numPr>
-      </w:pPr>
-      <w:r>
-        <w:t>Can list and describe four RL examples.</w:t>
-      </w:r>
-    </w:p>
-    <w:p>
-      <w:pPr>
-        <w:numPr>
-          <w:ilvl w:val="0"/>
-          <w:numId w:val="3"/>
-        </w:numPr>
-      </w:pPr>
-      <w:r>
-        <w:t>Can give an example of a reward shaping side effect (alignment p</w:t>
-      </w:r>
-      <w:r>
-        <w:t>roblem or unintended behavior).</w:t>
+        <w:t>Can give an example of a reward shaping side effect (alignment problem or unintended behavior).</w:t>
       </w:r>
     </w:p>
     <w:sectPr>
-      <w:headerReference w:type="default" r:id="rId24"/>
+      <w:headerReference w:type="default" r:id="rId26"/>
       <w:pgSz w:w="12240" w:h="15840"/>
       <w:pgMar w:top="1440" w:right="1440" w:bottom="1440" w:left="1440" w:header="720" w:footer="720" w:gutter="0"/>
       <w:pgNumType w:start="1"/>
@@ -5458,6 +6158,233 @@
     </w:lvl>
   </w:abstractNum>
   <w:abstractNum w:abstractNumId="1" w15:restartNumberingAfterBreak="0">
+    <w:nsid w:val="07ED3FBF"/>
+    <w:multiLevelType w:val="multilevel"/>
+    <w:tmpl w:val="087866A8"/>
+    <w:lvl w:ilvl="0">
+      <w:start w:val="1"/>
+      <w:numFmt w:val="bullet"/>
+      <w:lvlText w:val="-"/>
+      <w:lvlJc w:val="left"/>
+      <w:pPr>
+        <w:ind w:left="720" w:hanging="360"/>
+      </w:pPr>
+      <w:rPr>
+        <w:u w:val="none"/>
+      </w:rPr>
+    </w:lvl>
+    <w:lvl w:ilvl="1">
+      <w:start w:val="1"/>
+      <w:numFmt w:val="bullet"/>
+      <w:lvlText w:val="-"/>
+      <w:lvlJc w:val="left"/>
+      <w:pPr>
+        <w:ind w:left="1440" w:hanging="360"/>
+      </w:pPr>
+      <w:rPr>
+        <w:u w:val="none"/>
+      </w:rPr>
+    </w:lvl>
+    <w:lvl w:ilvl="2">
+      <w:start w:val="1"/>
+      <w:numFmt w:val="bullet"/>
+      <w:lvlText w:val="-"/>
+      <w:lvlJc w:val="left"/>
+      <w:pPr>
+        <w:ind w:left="2160" w:hanging="360"/>
+      </w:pPr>
+      <w:rPr>
+        <w:u w:val="none"/>
+      </w:rPr>
+    </w:lvl>
+    <w:lvl w:ilvl="3">
+      <w:start w:val="1"/>
+      <w:numFmt w:val="bullet"/>
+      <w:lvlText w:val="-"/>
+      <w:lvlJc w:val="left"/>
+      <w:pPr>
+        <w:ind w:left="2880" w:hanging="360"/>
+      </w:pPr>
+      <w:rPr>
+        <w:u w:val="none"/>
+      </w:rPr>
+    </w:lvl>
+    <w:lvl w:ilvl="4">
+      <w:start w:val="1"/>
+      <w:numFmt w:val="bullet"/>
+      <w:lvlText w:val="-"/>
+      <w:lvlJc w:val="left"/>
+      <w:pPr>
+        <w:ind w:left="3600" w:hanging="360"/>
+      </w:pPr>
+      <w:rPr>
+        <w:u w:val="none"/>
+      </w:rPr>
+    </w:lvl>
+    <w:lvl w:ilvl="5">
+      <w:start w:val="1"/>
+      <w:numFmt w:val="bullet"/>
+      <w:lvlText w:val="-"/>
+      <w:lvlJc w:val="left"/>
+      <w:pPr>
+        <w:ind w:left="4320" w:hanging="360"/>
+      </w:pPr>
+      <w:rPr>
+        <w:u w:val="none"/>
+      </w:rPr>
+    </w:lvl>
+    <w:lvl w:ilvl="6">
+      <w:start w:val="1"/>
+      <w:numFmt w:val="bullet"/>
+      <w:lvlText w:val="-"/>
+      <w:lvlJc w:val="left"/>
+      <w:pPr>
+        <w:ind w:left="5040" w:hanging="360"/>
+      </w:pPr>
+      <w:rPr>
+        <w:u w:val="none"/>
+      </w:rPr>
+    </w:lvl>
+    <w:lvl w:ilvl="7">
+      <w:start w:val="1"/>
+      <w:numFmt w:val="bullet"/>
+      <w:lvlText w:val="-"/>
+      <w:lvlJc w:val="left"/>
+      <w:pPr>
+        <w:ind w:left="5760" w:hanging="360"/>
+      </w:pPr>
+      <w:rPr>
+        <w:u w:val="none"/>
+      </w:rPr>
+    </w:lvl>
+    <w:lvl w:ilvl="8">
+      <w:start w:val="1"/>
+      <w:numFmt w:val="bullet"/>
+      <w:lvlText w:val="-"/>
+      <w:lvlJc w:val="left"/>
+      <w:pPr>
+        <w:ind w:left="6480" w:hanging="360"/>
+      </w:pPr>
+      <w:rPr>
+        <w:u w:val="none"/>
+      </w:rPr>
+    </w:lvl>
+  </w:abstractNum>
+  <w:abstractNum w:abstractNumId="2" w15:restartNumberingAfterBreak="0">
+    <w:nsid w:val="0DFF1FEC"/>
+    <w:multiLevelType w:val="multilevel"/>
+    <w:tmpl w:val="B4188576"/>
+    <w:lvl w:ilvl="0">
+      <w:start w:val="1"/>
+      <w:numFmt w:val="bullet"/>
+      <w:lvlText w:val="-"/>
+      <w:lvlJc w:val="left"/>
+      <w:pPr>
+        <w:ind w:left="720" w:hanging="360"/>
+      </w:pPr>
+      <w:rPr>
+        <w:u w:val="none"/>
+      </w:rPr>
+    </w:lvl>
+    <w:lvl w:ilvl="1">
+      <w:start w:val="1"/>
+      <w:numFmt w:val="bullet"/>
+      <w:lvlText w:val="-"/>
+      <w:lvlJc w:val="left"/>
+      <w:pPr>
+        <w:ind w:left="1440" w:hanging="360"/>
+      </w:pPr>
+      <w:rPr>
+        <w:rFonts w:ascii="Arial" w:hAnsi="Arial" w:cs="Arial" w:hint="default"/>
+        <w:u w:val="none"/>
+      </w:rPr>
+    </w:lvl>
+    <w:lvl w:ilvl="2">
+      <w:start w:val="1"/>
+      <w:numFmt w:val="bullet"/>
+      <w:lvlText w:val="-"/>
+      <w:lvlJc w:val="left"/>
+      <w:pPr>
+        <w:ind w:left="2160" w:hanging="360"/>
+      </w:pPr>
+      <w:rPr>
+        <w:u w:val="none"/>
+      </w:rPr>
+    </w:lvl>
+    <w:lvl w:ilvl="3">
+      <w:start w:val="1"/>
+      <w:numFmt w:val="bullet"/>
+      <w:lvlText w:val="-"/>
+      <w:lvlJc w:val="left"/>
+      <w:pPr>
+        <w:ind w:left="2880" w:hanging="360"/>
+      </w:pPr>
+      <w:rPr>
+        <w:u w:val="none"/>
+      </w:rPr>
+    </w:lvl>
+    <w:lvl w:ilvl="4">
+      <w:start w:val="1"/>
+      <w:numFmt w:val="bullet"/>
+      <w:lvlText w:val="-"/>
+      <w:lvlJc w:val="left"/>
+      <w:pPr>
+        <w:ind w:left="3600" w:hanging="360"/>
+      </w:pPr>
+      <w:rPr>
+        <w:u w:val="none"/>
+      </w:rPr>
+    </w:lvl>
+    <w:lvl w:ilvl="5">
+      <w:start w:val="1"/>
+      <w:numFmt w:val="bullet"/>
+      <w:lvlText w:val="-"/>
+      <w:lvlJc w:val="left"/>
+      <w:pPr>
+        <w:ind w:left="4320" w:hanging="360"/>
+      </w:pPr>
+      <w:rPr>
+        <w:u w:val="none"/>
+      </w:rPr>
+    </w:lvl>
+    <w:lvl w:ilvl="6">
+      <w:start w:val="1"/>
+      <w:numFmt w:val="bullet"/>
+      <w:lvlText w:val="-"/>
+      <w:lvlJc w:val="left"/>
+      <w:pPr>
+        <w:ind w:left="5040" w:hanging="360"/>
+      </w:pPr>
+      <w:rPr>
+        <w:u w:val="none"/>
+      </w:rPr>
+    </w:lvl>
+    <w:lvl w:ilvl="7">
+      <w:start w:val="1"/>
+      <w:numFmt w:val="bullet"/>
+      <w:lvlText w:val="-"/>
+      <w:lvlJc w:val="left"/>
+      <w:pPr>
+        <w:ind w:left="5760" w:hanging="360"/>
+      </w:pPr>
+      <w:rPr>
+        <w:u w:val="none"/>
+      </w:rPr>
+    </w:lvl>
+    <w:lvl w:ilvl="8">
+      <w:start w:val="1"/>
+      <w:numFmt w:val="bullet"/>
+      <w:lvlText w:val="-"/>
+      <w:lvlJc w:val="left"/>
+      <w:pPr>
+        <w:ind w:left="6480" w:hanging="360"/>
+      </w:pPr>
+      <w:rPr>
+        <w:u w:val="none"/>
+      </w:rPr>
+    </w:lvl>
+  </w:abstractNum>
+  <w:abstractNum w:abstractNumId="3" w15:restartNumberingAfterBreak="0">
     <w:nsid w:val="0FA90A30"/>
     <w:multiLevelType w:val="multilevel"/>
     <w:tmpl w:val="087866A8"/>
@@ -5570,7 +6497,7 @@
       </w:rPr>
     </w:lvl>
   </w:abstractNum>
-  <w:abstractNum w:abstractNumId="2" w15:restartNumberingAfterBreak="0">
+  <w:abstractNum w:abstractNumId="4" w15:restartNumberingAfterBreak="0">
     <w:nsid w:val="23A35239"/>
     <w:multiLevelType w:val="multilevel"/>
     <w:tmpl w:val="551A166E"/>
@@ -5683,7 +6610,7 @@
       </w:rPr>
     </w:lvl>
   </w:abstractNum>
-  <w:abstractNum w:abstractNumId="3" w15:restartNumberingAfterBreak="0">
+  <w:abstractNum w:abstractNumId="5" w15:restartNumberingAfterBreak="0">
     <w:nsid w:val="2EDB4F99"/>
     <w:multiLevelType w:val="multilevel"/>
     <w:tmpl w:val="E77C1050"/>
@@ -5796,7 +6723,7 @@
       </w:rPr>
     </w:lvl>
   </w:abstractNum>
-  <w:abstractNum w:abstractNumId="4" w15:restartNumberingAfterBreak="0">
+  <w:abstractNum w:abstractNumId="6" w15:restartNumberingAfterBreak="0">
     <w:nsid w:val="398A309E"/>
     <w:multiLevelType w:val="multilevel"/>
     <w:tmpl w:val="CD72342A"/>
@@ -5909,7 +6836,234 @@
       </w:rPr>
     </w:lvl>
   </w:abstractNum>
-  <w:abstractNum w:abstractNumId="5" w15:restartNumberingAfterBreak="0">
+  <w:abstractNum w:abstractNumId="7" w15:restartNumberingAfterBreak="0">
+    <w:nsid w:val="47CD4582"/>
+    <w:multiLevelType w:val="multilevel"/>
+    <w:tmpl w:val="087866A8"/>
+    <w:lvl w:ilvl="0">
+      <w:start w:val="1"/>
+      <w:numFmt w:val="bullet"/>
+      <w:lvlText w:val="-"/>
+      <w:lvlJc w:val="left"/>
+      <w:pPr>
+        <w:ind w:left="720" w:hanging="360"/>
+      </w:pPr>
+      <w:rPr>
+        <w:u w:val="none"/>
+      </w:rPr>
+    </w:lvl>
+    <w:lvl w:ilvl="1">
+      <w:start w:val="1"/>
+      <w:numFmt w:val="bullet"/>
+      <w:lvlText w:val="-"/>
+      <w:lvlJc w:val="left"/>
+      <w:pPr>
+        <w:ind w:left="1440" w:hanging="360"/>
+      </w:pPr>
+      <w:rPr>
+        <w:u w:val="none"/>
+      </w:rPr>
+    </w:lvl>
+    <w:lvl w:ilvl="2">
+      <w:start w:val="1"/>
+      <w:numFmt w:val="bullet"/>
+      <w:lvlText w:val="-"/>
+      <w:lvlJc w:val="left"/>
+      <w:pPr>
+        <w:ind w:left="2160" w:hanging="360"/>
+      </w:pPr>
+      <w:rPr>
+        <w:u w:val="none"/>
+      </w:rPr>
+    </w:lvl>
+    <w:lvl w:ilvl="3">
+      <w:start w:val="1"/>
+      <w:numFmt w:val="bullet"/>
+      <w:lvlText w:val="-"/>
+      <w:lvlJc w:val="left"/>
+      <w:pPr>
+        <w:ind w:left="2880" w:hanging="360"/>
+      </w:pPr>
+      <w:rPr>
+        <w:u w:val="none"/>
+      </w:rPr>
+    </w:lvl>
+    <w:lvl w:ilvl="4">
+      <w:start w:val="1"/>
+      <w:numFmt w:val="bullet"/>
+      <w:lvlText w:val="-"/>
+      <w:lvlJc w:val="left"/>
+      <w:pPr>
+        <w:ind w:left="3600" w:hanging="360"/>
+      </w:pPr>
+      <w:rPr>
+        <w:u w:val="none"/>
+      </w:rPr>
+    </w:lvl>
+    <w:lvl w:ilvl="5">
+      <w:start w:val="1"/>
+      <w:numFmt w:val="bullet"/>
+      <w:lvlText w:val="-"/>
+      <w:lvlJc w:val="left"/>
+      <w:pPr>
+        <w:ind w:left="4320" w:hanging="360"/>
+      </w:pPr>
+      <w:rPr>
+        <w:u w:val="none"/>
+      </w:rPr>
+    </w:lvl>
+    <w:lvl w:ilvl="6">
+      <w:start w:val="1"/>
+      <w:numFmt w:val="bullet"/>
+      <w:lvlText w:val="-"/>
+      <w:lvlJc w:val="left"/>
+      <w:pPr>
+        <w:ind w:left="5040" w:hanging="360"/>
+      </w:pPr>
+      <w:rPr>
+        <w:u w:val="none"/>
+      </w:rPr>
+    </w:lvl>
+    <w:lvl w:ilvl="7">
+      <w:start w:val="1"/>
+      <w:numFmt w:val="bullet"/>
+      <w:lvlText w:val="-"/>
+      <w:lvlJc w:val="left"/>
+      <w:pPr>
+        <w:ind w:left="5760" w:hanging="360"/>
+      </w:pPr>
+      <w:rPr>
+        <w:u w:val="none"/>
+      </w:rPr>
+    </w:lvl>
+    <w:lvl w:ilvl="8">
+      <w:start w:val="1"/>
+      <w:numFmt w:val="bullet"/>
+      <w:lvlText w:val="-"/>
+      <w:lvlJc w:val="left"/>
+      <w:pPr>
+        <w:ind w:left="6480" w:hanging="360"/>
+      </w:pPr>
+      <w:rPr>
+        <w:u w:val="none"/>
+      </w:rPr>
+    </w:lvl>
+  </w:abstractNum>
+  <w:abstractNum w:abstractNumId="8" w15:restartNumberingAfterBreak="0">
+    <w:nsid w:val="4E4F7B10"/>
+    <w:multiLevelType w:val="multilevel"/>
+    <w:tmpl w:val="B4188576"/>
+    <w:lvl w:ilvl="0">
+      <w:start w:val="1"/>
+      <w:numFmt w:val="bullet"/>
+      <w:lvlText w:val="-"/>
+      <w:lvlJc w:val="left"/>
+      <w:pPr>
+        <w:ind w:left="720" w:hanging="360"/>
+      </w:pPr>
+      <w:rPr>
+        <w:u w:val="none"/>
+      </w:rPr>
+    </w:lvl>
+    <w:lvl w:ilvl="1">
+      <w:start w:val="1"/>
+      <w:numFmt w:val="bullet"/>
+      <w:lvlText w:val="-"/>
+      <w:lvlJc w:val="left"/>
+      <w:pPr>
+        <w:ind w:left="1440" w:hanging="360"/>
+      </w:pPr>
+      <w:rPr>
+        <w:rFonts w:ascii="Arial" w:hAnsi="Arial" w:cs="Arial" w:hint="default"/>
+        <w:u w:val="none"/>
+      </w:rPr>
+    </w:lvl>
+    <w:lvl w:ilvl="2">
+      <w:start w:val="1"/>
+      <w:numFmt w:val="bullet"/>
+      <w:lvlText w:val="-"/>
+      <w:lvlJc w:val="left"/>
+      <w:pPr>
+        <w:ind w:left="2160" w:hanging="360"/>
+      </w:pPr>
+      <w:rPr>
+        <w:u w:val="none"/>
+      </w:rPr>
+    </w:lvl>
+    <w:lvl w:ilvl="3">
+      <w:start w:val="1"/>
+      <w:numFmt w:val="bullet"/>
+      <w:lvlText w:val="-"/>
+      <w:lvlJc w:val="left"/>
+      <w:pPr>
+        <w:ind w:left="2880" w:hanging="360"/>
+      </w:pPr>
+      <w:rPr>
+        <w:u w:val="none"/>
+      </w:rPr>
+    </w:lvl>
+    <w:lvl w:ilvl="4">
+      <w:start w:val="1"/>
+      <w:numFmt w:val="bullet"/>
+      <w:lvlText w:val="-"/>
+      <w:lvlJc w:val="left"/>
+      <w:pPr>
+        <w:ind w:left="3600" w:hanging="360"/>
+      </w:pPr>
+      <w:rPr>
+        <w:u w:val="none"/>
+      </w:rPr>
+    </w:lvl>
+    <w:lvl w:ilvl="5">
+      <w:start w:val="1"/>
+      <w:numFmt w:val="bullet"/>
+      <w:lvlText w:val="-"/>
+      <w:lvlJc w:val="left"/>
+      <w:pPr>
+        <w:ind w:left="4320" w:hanging="360"/>
+      </w:pPr>
+      <w:rPr>
+        <w:u w:val="none"/>
+      </w:rPr>
+    </w:lvl>
+    <w:lvl w:ilvl="6">
+      <w:start w:val="1"/>
+      <w:numFmt w:val="bullet"/>
+      <w:lvlText w:val="-"/>
+      <w:lvlJc w:val="left"/>
+      <w:pPr>
+        <w:ind w:left="5040" w:hanging="360"/>
+      </w:pPr>
+      <w:rPr>
+        <w:u w:val="none"/>
+      </w:rPr>
+    </w:lvl>
+    <w:lvl w:ilvl="7">
+      <w:start w:val="1"/>
+      <w:numFmt w:val="bullet"/>
+      <w:lvlText w:val="-"/>
+      <w:lvlJc w:val="left"/>
+      <w:pPr>
+        <w:ind w:left="5760" w:hanging="360"/>
+      </w:pPr>
+      <w:rPr>
+        <w:u w:val="none"/>
+      </w:rPr>
+    </w:lvl>
+    <w:lvl w:ilvl="8">
+      <w:start w:val="1"/>
+      <w:numFmt w:val="bullet"/>
+      <w:lvlText w:val="-"/>
+      <w:lvlJc w:val="left"/>
+      <w:pPr>
+        <w:ind w:left="6480" w:hanging="360"/>
+      </w:pPr>
+      <w:rPr>
+        <w:u w:val="none"/>
+      </w:rPr>
+    </w:lvl>
+  </w:abstractNum>
+  <w:abstractNum w:abstractNumId="9" w15:restartNumberingAfterBreak="0">
     <w:nsid w:val="5070163E"/>
     <w:multiLevelType w:val="multilevel"/>
     <w:tmpl w:val="E9FC1A5A"/>
@@ -6022,7 +7176,7 @@
       </w:rPr>
     </w:lvl>
   </w:abstractNum>
-  <w:abstractNum w:abstractNumId="6" w15:restartNumberingAfterBreak="0">
+  <w:abstractNum w:abstractNumId="10" w15:restartNumberingAfterBreak="0">
     <w:nsid w:val="52BC369D"/>
     <w:multiLevelType w:val="multilevel"/>
     <w:tmpl w:val="D03AEF5A"/>
@@ -6135,7 +7289,7 @@
       </w:rPr>
     </w:lvl>
   </w:abstractNum>
-  <w:abstractNum w:abstractNumId="7" w15:restartNumberingAfterBreak="0">
+  <w:abstractNum w:abstractNumId="11" w15:restartNumberingAfterBreak="0">
     <w:nsid w:val="5FBE5853"/>
     <w:multiLevelType w:val="hybridMultilevel"/>
     <w:tmpl w:val="52D047EA"/>
@@ -6248,7 +7402,7 @@
       </w:rPr>
     </w:lvl>
   </w:abstractNum>
-  <w:abstractNum w:abstractNumId="8" w15:restartNumberingAfterBreak="0">
+  <w:abstractNum w:abstractNumId="12" w15:restartNumberingAfterBreak="0">
     <w:nsid w:val="69A6556B"/>
     <w:multiLevelType w:val="multilevel"/>
     <w:tmpl w:val="7B306E34"/>
@@ -6361,7 +7515,7 @@
       </w:rPr>
     </w:lvl>
   </w:abstractNum>
-  <w:abstractNum w:abstractNumId="9" w15:restartNumberingAfterBreak="0">
+  <w:abstractNum w:abstractNumId="13" w15:restartNumberingAfterBreak="0">
     <w:nsid w:val="77AD765B"/>
     <w:multiLevelType w:val="multilevel"/>
     <w:tmpl w:val="AC0612CC"/>
@@ -6478,31 +7632,43 @@
     <w:abstractNumId w:val="0"/>
   </w:num>
   <w:num w:numId="2">
+    <w:abstractNumId w:val="9"/>
+  </w:num>
+  <w:num w:numId="3">
     <w:abstractNumId w:val="5"/>
   </w:num>
-  <w:num w:numId="3">
+  <w:num w:numId="4">
+    <w:abstractNumId w:val="4"/>
+  </w:num>
+  <w:num w:numId="5">
+    <w:abstractNumId w:val="13"/>
+  </w:num>
+  <w:num w:numId="6">
+    <w:abstractNumId w:val="6"/>
+  </w:num>
+  <w:num w:numId="7">
+    <w:abstractNumId w:val="10"/>
+  </w:num>
+  <w:num w:numId="8">
+    <w:abstractNumId w:val="12"/>
+  </w:num>
+  <w:num w:numId="9">
     <w:abstractNumId w:val="3"/>
   </w:num>
-  <w:num w:numId="4">
+  <w:num w:numId="10">
+    <w:abstractNumId w:val="11"/>
+  </w:num>
+  <w:num w:numId="11">
+    <w:abstractNumId w:val="7"/>
+  </w:num>
+  <w:num w:numId="12">
+    <w:abstractNumId w:val="1"/>
+  </w:num>
+  <w:num w:numId="13">
     <w:abstractNumId w:val="2"/>
   </w:num>
-  <w:num w:numId="5">
-    <w:abstractNumId w:val="9"/>
-  </w:num>
-  <w:num w:numId="6">
-    <w:abstractNumId w:val="4"/>
-  </w:num>
-  <w:num w:numId="7">
-    <w:abstractNumId w:val="6"/>
-  </w:num>
-  <w:num w:numId="8">
+  <w:num w:numId="14">
     <w:abstractNumId w:val="8"/>
-  </w:num>
-  <w:num w:numId="9">
-    <w:abstractNumId w:val="1"/>
-  </w:num>
-  <w:num w:numId="10">
-    <w:abstractNumId w:val="7"/>
   </w:num>
 </w:numbering>
 </file>

</xml_diff>